<commit_message>
till page 336 added
</commit_message>
<xml_diff>
--- a/P325_345.docx
+++ b/P325_345.docx
@@ -20121,17 +20121,47 @@
           <w:rtl/>
           <w:lang w:bidi="fa-IR"/>
         </w:rPr>
-        <w:t>خلاصه شده</w:t>
-      </w:r>
-      <w:r>
-        <w:rPr>
-          <w:rFonts w:ascii="Bahnschrift" w:hAnsi="Bahnschrift" w:cs="B Nazanin"/>
-          <w:sz w:val="28"/>
-          <w:szCs w:val="28"/>
-          <w:rtl/>
-          <w:lang w:bidi="fa-IR"/>
-        </w:rPr>
-        <w:t xml:space="preserve"> به دست و به مد</w:t>
+        <w:t xml:space="preserve">خلاصه </w:t>
+      </w:r>
+      <w:r>
+        <w:rPr>
+          <w:rFonts w:ascii="Bahnschrift" w:hAnsi="Bahnschrift" w:cs="B Nazanin" w:hint="cs"/>
+          <w:sz w:val="28"/>
+          <w:szCs w:val="28"/>
+          <w:rtl/>
+          <w:lang w:bidi="fa-IR"/>
+        </w:rPr>
+        <w:t>می کند و</w:t>
+      </w:r>
+      <w:r>
+        <w:rPr>
+          <w:rFonts w:ascii="Bahnschrift" w:hAnsi="Bahnschrift" w:cs="B Nazanin"/>
+          <w:sz w:val="28"/>
+          <w:szCs w:val="28"/>
+          <w:rtl/>
+          <w:lang w:bidi="fa-IR"/>
+        </w:rPr>
+        <w:t xml:space="preserve"> </w:t>
+      </w:r>
+      <w:r>
+        <w:rPr>
+          <w:rFonts w:ascii="Bahnschrift" w:hAnsi="Bahnschrift" w:cs="B Nazanin" w:hint="cs"/>
+          <w:sz w:val="28"/>
+          <w:szCs w:val="28"/>
+          <w:rtl/>
+          <w:lang w:bidi="fa-IR"/>
+        </w:rPr>
+        <w:t>به</w:t>
+      </w:r>
+      <w:r>
+        <w:rPr>
+          <w:rFonts w:ascii="Bahnschrift" w:hAnsi="Bahnschrift" w:cs="B Nazanin"/>
+          <w:sz w:val="28"/>
+          <w:szCs w:val="28"/>
+          <w:rtl/>
+          <w:lang w:bidi="fa-IR"/>
+        </w:rPr>
+        <w:t xml:space="preserve"> مد</w:t>
       </w:r>
       <w:r>
         <w:rPr>
@@ -20225,6 +20255,16 @@
       </w:r>
       <w:r>
         <w:rPr>
+          <w:rFonts w:ascii="Bahnschrift" w:hAnsi="Bahnschrift" w:cs="B Nazanin" w:hint="cs"/>
+          <w:sz w:val="28"/>
+          <w:szCs w:val="28"/>
+          <w:rtl/>
+          <w:lang w:bidi="fa-IR"/>
+        </w:rPr>
+        <w:t xml:space="preserve">این ایده را </w:t>
+      </w:r>
+      <w:r>
+        <w:rPr>
           <w:rFonts w:ascii="Bahnschrift" w:hAnsi="Bahnschrift" w:cs="B Nazanin"/>
           <w:sz w:val="28"/>
           <w:szCs w:val="28"/>
@@ -20261,27 +20301,7 @@
           <w:rtl/>
           <w:lang w:bidi="fa-IR"/>
         </w:rPr>
-        <w:t>،</w:t>
-      </w:r>
-      <w:r>
-        <w:rPr>
-          <w:rFonts w:ascii="Bahnschrift" w:hAnsi="Bahnschrift" w:cs="B Nazanin"/>
-          <w:sz w:val="28"/>
-          <w:szCs w:val="28"/>
-          <w:rtl/>
-          <w:lang w:bidi="fa-IR"/>
-        </w:rPr>
         <w:t xml:space="preserve"> </w:t>
-      </w:r>
-      <w:r>
-        <w:rPr>
-          <w:rFonts w:ascii="Bahnschrift" w:hAnsi="Bahnschrift" w:cs="B Nazanin" w:hint="cs"/>
-          <w:sz w:val="28"/>
-          <w:szCs w:val="28"/>
-          <w:rtl/>
-          <w:lang w:bidi="fa-IR"/>
-        </w:rPr>
-        <w:t>این</w:t>
       </w:r>
       <w:r>
         <w:rPr>
@@ -21213,24 +21233,3840 @@
           <w:rFonts w:ascii="Bahnschrift" w:hAnsi="Bahnschrift" w:cs="B Nazanin"/>
           <w:sz w:val="28"/>
           <w:szCs w:val="28"/>
-          <w:rtl/>
           <w:lang w:bidi="fa-IR"/>
         </w:rPr>
       </w:pPr>
-      <w:bookmarkStart w:id="0" w:name="_GoBack"/>
-      <w:bookmarkEnd w:id="0"/>
     </w:p>
     <w:p>
       <w:pPr>
         <w:bidi/>
         <w:rPr>
           <w:rFonts w:ascii="Bahnschrift" w:hAnsi="Bahnschrift" w:cs="B Nazanin"/>
+          <w:b/>
+          <w:bCs/>
           <w:sz w:val="28"/>
           <w:szCs w:val="28"/>
           <w:rtl/>
           <w:lang w:bidi="fa-IR"/>
         </w:rPr>
       </w:pPr>
+      <w:r>
+        <w:rPr>
+          <w:rFonts w:ascii="Bahnschrift" w:hAnsi="Bahnschrift" w:cs="B Nazanin"/>
+          <w:sz w:val="28"/>
+          <w:szCs w:val="28"/>
+          <w:lang w:bidi="fa-IR"/>
+        </w:rPr>
+        <w:t>II</w:t>
+      </w:r>
+      <w:r>
+        <w:rPr>
+          <w:rFonts w:ascii="Bahnschrift" w:hAnsi="Bahnschrift" w:cs="B Nazanin"/>
+          <w:b/>
+          <w:bCs/>
+          <w:sz w:val="28"/>
+          <w:szCs w:val="28"/>
+          <w:rtl/>
+          <w:lang w:bidi="fa-IR"/>
+        </w:rPr>
+        <w:t>.</w:t>
+      </w:r>
+      <w:r>
+        <w:rPr>
+          <w:b/>
+          <w:bCs/>
+          <w:rtl/>
+        </w:rPr>
+        <w:t xml:space="preserve"> </w:t>
+      </w:r>
+      <w:r>
+        <w:rPr>
+          <w:rFonts w:ascii="Bahnschrift" w:hAnsi="Bahnschrift" w:cs="B Nazanin"/>
+          <w:b/>
+          <w:bCs/>
+          <w:sz w:val="28"/>
+          <w:szCs w:val="28"/>
+          <w:rtl/>
+          <w:lang w:bidi="fa-IR"/>
+        </w:rPr>
+        <w:t>بررس</w:t>
+      </w:r>
+      <w:r>
+        <w:rPr>
+          <w:rFonts w:ascii="Bahnschrift" w:hAnsi="Bahnschrift" w:cs="B Nazanin" w:hint="cs"/>
+          <w:b/>
+          <w:bCs/>
+          <w:sz w:val="28"/>
+          <w:szCs w:val="28"/>
+          <w:rtl/>
+          <w:lang w:bidi="fa-IR"/>
+        </w:rPr>
+        <w:t>ی</w:t>
+      </w:r>
+      <w:r>
+        <w:rPr>
+          <w:rFonts w:ascii="Bahnschrift" w:hAnsi="Bahnschrift" w:cs="B Nazanin"/>
+          <w:b/>
+          <w:bCs/>
+          <w:sz w:val="28"/>
+          <w:szCs w:val="28"/>
+          <w:rtl/>
+          <w:lang w:bidi="fa-IR"/>
+        </w:rPr>
+        <w:t xml:space="preserve"> اجمال</w:t>
+      </w:r>
+      <w:r>
+        <w:rPr>
+          <w:rFonts w:ascii="Bahnschrift" w:hAnsi="Bahnschrift" w:cs="B Nazanin" w:hint="cs"/>
+          <w:b/>
+          <w:bCs/>
+          <w:sz w:val="28"/>
+          <w:szCs w:val="28"/>
+          <w:rtl/>
+          <w:lang w:bidi="fa-IR"/>
+        </w:rPr>
+        <w:t>ی</w:t>
+      </w:r>
+      <w:r>
+        <w:rPr>
+          <w:rFonts w:ascii="Bahnschrift" w:hAnsi="Bahnschrift" w:cs="B Nazanin"/>
+          <w:b/>
+          <w:bCs/>
+          <w:sz w:val="28"/>
+          <w:szCs w:val="28"/>
+          <w:rtl/>
+          <w:lang w:bidi="fa-IR"/>
+        </w:rPr>
+        <w:t xml:space="preserve"> مد</w:t>
+      </w:r>
+      <w:r>
+        <w:rPr>
+          <w:rFonts w:ascii="Bahnschrift" w:hAnsi="Bahnschrift" w:cs="B Nazanin" w:hint="cs"/>
+          <w:b/>
+          <w:bCs/>
+          <w:sz w:val="28"/>
+          <w:szCs w:val="28"/>
+          <w:rtl/>
+          <w:lang w:bidi="fa-IR"/>
+        </w:rPr>
+        <w:t>ی</w:t>
+      </w:r>
+      <w:r>
+        <w:rPr>
+          <w:rFonts w:ascii="Bahnschrift" w:hAnsi="Bahnschrift" w:cs="B Nazanin" w:hint="eastAsia"/>
+          <w:b/>
+          <w:bCs/>
+          <w:sz w:val="28"/>
+          <w:szCs w:val="28"/>
+          <w:rtl/>
+          <w:lang w:bidi="fa-IR"/>
+        </w:rPr>
+        <w:t>ر</w:t>
+      </w:r>
+      <w:r>
+        <w:rPr>
+          <w:rFonts w:ascii="Bahnschrift" w:hAnsi="Bahnschrift" w:cs="B Nazanin" w:hint="cs"/>
+          <w:b/>
+          <w:bCs/>
+          <w:sz w:val="28"/>
+          <w:szCs w:val="28"/>
+          <w:rtl/>
+          <w:lang w:bidi="fa-IR"/>
+        </w:rPr>
+        <w:t>ی</w:t>
+      </w:r>
+      <w:r>
+        <w:rPr>
+          <w:rFonts w:ascii="Bahnschrift" w:hAnsi="Bahnschrift" w:cs="B Nazanin" w:hint="eastAsia"/>
+          <w:b/>
+          <w:bCs/>
+          <w:sz w:val="28"/>
+          <w:szCs w:val="28"/>
+          <w:rtl/>
+          <w:lang w:bidi="fa-IR"/>
+        </w:rPr>
+        <w:t>ت</w:t>
+      </w:r>
+      <w:r>
+        <w:rPr>
+          <w:rFonts w:ascii="Bahnschrift" w:hAnsi="Bahnschrift" w:cs="B Nazanin"/>
+          <w:b/>
+          <w:bCs/>
+          <w:sz w:val="28"/>
+          <w:szCs w:val="28"/>
+          <w:rtl/>
+          <w:lang w:bidi="fa-IR"/>
+        </w:rPr>
+        <w:t xml:space="preserve"> فن</w:t>
+      </w:r>
+      <w:r>
+        <w:rPr>
+          <w:rFonts w:ascii="Bahnschrift" w:hAnsi="Bahnschrift" w:cs="B Nazanin" w:hint="cs"/>
+          <w:b/>
+          <w:bCs/>
+          <w:sz w:val="28"/>
+          <w:szCs w:val="28"/>
+          <w:rtl/>
+          <w:lang w:bidi="fa-IR"/>
+        </w:rPr>
+        <w:t>ی</w:t>
+      </w:r>
+    </w:p>
+    <w:p>
+      <w:pPr>
+        <w:bidi/>
+        <w:rPr>
+          <w:rFonts w:ascii="Bahnschrift" w:hAnsi="Bahnschrift" w:cs="B Nazanin"/>
+          <w:sz w:val="28"/>
+          <w:szCs w:val="28"/>
+          <w:rtl/>
+          <w:lang w:bidi="fa-IR"/>
+        </w:rPr>
+      </w:pPr>
+      <w:r>
+        <w:rPr>
+          <w:rFonts w:ascii="Bahnschrift" w:hAnsi="Bahnschrift" w:cs="B Nazanin"/>
+          <w:sz w:val="28"/>
+          <w:szCs w:val="28"/>
+          <w:rtl/>
+          <w:lang w:bidi="fa-IR"/>
+        </w:rPr>
+        <w:lastRenderedPageBreak/>
+        <w:t>بخش بررس</w:t>
+      </w:r>
+      <w:r>
+        <w:rPr>
+          <w:rFonts w:ascii="Bahnschrift" w:hAnsi="Bahnschrift" w:cs="B Nazanin" w:hint="cs"/>
+          <w:sz w:val="28"/>
+          <w:szCs w:val="28"/>
+          <w:rtl/>
+          <w:lang w:bidi="fa-IR"/>
+        </w:rPr>
+        <w:t>ی</w:t>
+      </w:r>
+      <w:r>
+        <w:rPr>
+          <w:rFonts w:ascii="Bahnschrift" w:hAnsi="Bahnschrift" w:cs="B Nazanin"/>
+          <w:sz w:val="28"/>
+          <w:szCs w:val="28"/>
+          <w:rtl/>
+          <w:lang w:bidi="fa-IR"/>
+        </w:rPr>
+        <w:t xml:space="preserve"> اجمال</w:t>
+      </w:r>
+      <w:r>
+        <w:rPr>
+          <w:rFonts w:ascii="Bahnschrift" w:hAnsi="Bahnschrift" w:cs="B Nazanin" w:hint="cs"/>
+          <w:sz w:val="28"/>
+          <w:szCs w:val="28"/>
+          <w:rtl/>
+          <w:lang w:bidi="fa-IR"/>
+        </w:rPr>
+        <w:t>ی</w:t>
+      </w:r>
+      <w:r>
+        <w:rPr>
+          <w:rFonts w:ascii="Bahnschrift" w:hAnsi="Bahnschrift" w:cs="B Nazanin"/>
+          <w:sz w:val="28"/>
+          <w:szCs w:val="28"/>
+          <w:rtl/>
+          <w:lang w:bidi="fa-IR"/>
+        </w:rPr>
+        <w:t xml:space="preserve"> مد</w:t>
+      </w:r>
+      <w:r>
+        <w:rPr>
+          <w:rFonts w:ascii="Bahnschrift" w:hAnsi="Bahnschrift" w:cs="B Nazanin" w:hint="cs"/>
+          <w:sz w:val="28"/>
+          <w:szCs w:val="28"/>
+          <w:rtl/>
+          <w:lang w:bidi="fa-IR"/>
+        </w:rPr>
+        <w:t>ی</w:t>
+      </w:r>
+      <w:r>
+        <w:rPr>
+          <w:rFonts w:ascii="Bahnschrift" w:hAnsi="Bahnschrift" w:cs="B Nazanin" w:hint="eastAsia"/>
+          <w:sz w:val="28"/>
+          <w:szCs w:val="28"/>
+          <w:rtl/>
+          <w:lang w:bidi="fa-IR"/>
+        </w:rPr>
+        <w:t>ر</w:t>
+      </w:r>
+      <w:r>
+        <w:rPr>
+          <w:rFonts w:ascii="Bahnschrift" w:hAnsi="Bahnschrift" w:cs="B Nazanin" w:hint="cs"/>
+          <w:sz w:val="28"/>
+          <w:szCs w:val="28"/>
+          <w:rtl/>
+          <w:lang w:bidi="fa-IR"/>
+        </w:rPr>
+        <w:t>ی</w:t>
+      </w:r>
+      <w:r>
+        <w:rPr>
+          <w:rFonts w:ascii="Bahnschrift" w:hAnsi="Bahnschrift" w:cs="B Nazanin" w:hint="eastAsia"/>
+          <w:sz w:val="28"/>
+          <w:szCs w:val="28"/>
+          <w:rtl/>
+          <w:lang w:bidi="fa-IR"/>
+        </w:rPr>
+        <w:t>ت</w:t>
+      </w:r>
+      <w:r>
+        <w:rPr>
+          <w:rFonts w:ascii="Bahnschrift" w:hAnsi="Bahnschrift" w:cs="B Nazanin"/>
+          <w:sz w:val="28"/>
+          <w:szCs w:val="28"/>
+          <w:rtl/>
+          <w:lang w:bidi="fa-IR"/>
+        </w:rPr>
+        <w:t xml:space="preserve"> فن</w:t>
+      </w:r>
+      <w:r>
+        <w:rPr>
+          <w:rFonts w:ascii="Bahnschrift" w:hAnsi="Bahnschrift" w:cs="B Nazanin" w:hint="cs"/>
+          <w:sz w:val="28"/>
+          <w:szCs w:val="28"/>
+          <w:rtl/>
+          <w:lang w:bidi="fa-IR"/>
+        </w:rPr>
+        <w:t>ی</w:t>
+      </w:r>
+      <w:r>
+        <w:rPr>
+          <w:rFonts w:ascii="Bahnschrift" w:hAnsi="Bahnschrift" w:cs="B Nazanin"/>
+          <w:sz w:val="28"/>
+          <w:szCs w:val="28"/>
+          <w:rtl/>
+          <w:lang w:bidi="fa-IR"/>
+        </w:rPr>
+        <w:t xml:space="preserve"> اغلب به مد</w:t>
+      </w:r>
+      <w:r>
+        <w:rPr>
+          <w:rFonts w:ascii="Bahnschrift" w:hAnsi="Bahnschrift" w:cs="B Nazanin" w:hint="cs"/>
+          <w:sz w:val="28"/>
+          <w:szCs w:val="28"/>
+          <w:rtl/>
+          <w:lang w:bidi="fa-IR"/>
+        </w:rPr>
+        <w:t>ی</w:t>
+      </w:r>
+      <w:r>
+        <w:rPr>
+          <w:rFonts w:ascii="Bahnschrift" w:hAnsi="Bahnschrift" w:cs="B Nazanin" w:hint="eastAsia"/>
+          <w:sz w:val="28"/>
+          <w:szCs w:val="28"/>
+          <w:rtl/>
+          <w:lang w:bidi="fa-IR"/>
+        </w:rPr>
+        <w:t>ران</w:t>
+      </w:r>
+      <w:r>
+        <w:rPr>
+          <w:rFonts w:ascii="Bahnschrift" w:hAnsi="Bahnschrift" w:cs="B Nazanin"/>
+          <w:sz w:val="28"/>
+          <w:szCs w:val="28"/>
+          <w:rtl/>
+          <w:lang w:bidi="fa-IR"/>
+        </w:rPr>
+        <w:t xml:space="preserve"> فن</w:t>
+      </w:r>
+      <w:r>
+        <w:rPr>
+          <w:rFonts w:ascii="Bahnschrift" w:hAnsi="Bahnschrift" w:cs="B Nazanin" w:hint="cs"/>
+          <w:sz w:val="28"/>
+          <w:szCs w:val="28"/>
+          <w:rtl/>
+          <w:lang w:bidi="fa-IR"/>
+        </w:rPr>
+        <w:t>ی</w:t>
+      </w:r>
+      <w:r>
+        <w:rPr>
+          <w:rFonts w:ascii="Bahnschrift" w:hAnsi="Bahnschrift" w:cs="B Nazanin"/>
+          <w:sz w:val="28"/>
+          <w:szCs w:val="28"/>
+          <w:rtl/>
+          <w:lang w:bidi="fa-IR"/>
+        </w:rPr>
+        <w:t xml:space="preserve"> ن</w:t>
+      </w:r>
+      <w:r>
+        <w:rPr>
+          <w:rFonts w:ascii="Bahnschrift" w:hAnsi="Bahnschrift" w:cs="B Nazanin" w:hint="cs"/>
+          <w:sz w:val="28"/>
+          <w:szCs w:val="28"/>
+          <w:rtl/>
+          <w:lang w:bidi="fa-IR"/>
+        </w:rPr>
+        <w:t>ی</w:t>
+      </w:r>
+      <w:r>
+        <w:rPr>
+          <w:rFonts w:ascii="Bahnschrift" w:hAnsi="Bahnschrift" w:cs="B Nazanin" w:hint="eastAsia"/>
+          <w:sz w:val="28"/>
+          <w:szCs w:val="28"/>
+          <w:rtl/>
+          <w:lang w:bidi="fa-IR"/>
+        </w:rPr>
+        <w:t>از</w:t>
+      </w:r>
+      <w:r>
+        <w:rPr>
+          <w:rFonts w:ascii="Bahnschrift" w:hAnsi="Bahnschrift" w:cs="B Nazanin"/>
+          <w:sz w:val="28"/>
+          <w:szCs w:val="28"/>
+          <w:rtl/>
+          <w:lang w:bidi="fa-IR"/>
+        </w:rPr>
+        <w:t xml:space="preserve"> دارد که</w:t>
+      </w:r>
+      <w:r>
+        <w:rPr>
+          <w:rFonts w:ascii="Bahnschrift" w:hAnsi="Bahnschrift" w:cs="B Nazanin" w:hint="cs"/>
+          <w:sz w:val="28"/>
+          <w:szCs w:val="28"/>
+          <w:rtl/>
+          <w:lang w:bidi="fa-IR"/>
+        </w:rPr>
+        <w:t xml:space="preserve"> آنها</w:t>
+      </w:r>
+      <w:r>
+        <w:rPr>
+          <w:rFonts w:ascii="Bahnschrift" w:hAnsi="Bahnschrift" w:cs="B Nazanin"/>
+          <w:sz w:val="28"/>
+          <w:szCs w:val="28"/>
+          <w:rtl/>
+          <w:lang w:bidi="fa-IR"/>
+        </w:rPr>
+        <w:t xml:space="preserve"> ن</w:t>
+      </w:r>
+      <w:r>
+        <w:rPr>
+          <w:rFonts w:ascii="Bahnschrift" w:hAnsi="Bahnschrift" w:cs="B Nazanin" w:hint="cs"/>
+          <w:sz w:val="28"/>
+          <w:szCs w:val="28"/>
+          <w:rtl/>
+          <w:lang w:bidi="fa-IR"/>
+        </w:rPr>
+        <w:t>ی</w:t>
+      </w:r>
+      <w:r>
+        <w:rPr>
+          <w:rFonts w:ascii="Bahnschrift" w:hAnsi="Bahnschrift" w:cs="B Nazanin" w:hint="eastAsia"/>
+          <w:sz w:val="28"/>
+          <w:szCs w:val="28"/>
+          <w:rtl/>
+          <w:lang w:bidi="fa-IR"/>
+        </w:rPr>
+        <w:t>از</w:t>
+      </w:r>
+      <w:r>
+        <w:rPr>
+          <w:rFonts w:ascii="Bahnschrift" w:hAnsi="Bahnschrift" w:cs="B Nazanin"/>
+          <w:sz w:val="28"/>
+          <w:szCs w:val="28"/>
+          <w:rtl/>
+          <w:lang w:bidi="fa-IR"/>
+        </w:rPr>
+        <w:t xml:space="preserve"> به جزئ</w:t>
+      </w:r>
+      <w:r>
+        <w:rPr>
+          <w:rFonts w:ascii="Bahnschrift" w:hAnsi="Bahnschrift" w:cs="B Nazanin" w:hint="cs"/>
+          <w:sz w:val="28"/>
+          <w:szCs w:val="28"/>
+          <w:rtl/>
+          <w:lang w:bidi="fa-IR"/>
+        </w:rPr>
+        <w:t>ی</w:t>
+      </w:r>
+      <w:r>
+        <w:rPr>
+          <w:rFonts w:ascii="Bahnschrift" w:hAnsi="Bahnschrift" w:cs="B Nazanin" w:hint="eastAsia"/>
+          <w:sz w:val="28"/>
+          <w:szCs w:val="28"/>
+          <w:rtl/>
+          <w:lang w:bidi="fa-IR"/>
+        </w:rPr>
+        <w:t>ات</w:t>
+      </w:r>
+      <w:r>
+        <w:rPr>
+          <w:rFonts w:ascii="Bahnschrift" w:hAnsi="Bahnschrift" w:cs="B Nazanin"/>
+          <w:sz w:val="28"/>
+          <w:szCs w:val="28"/>
+          <w:rtl/>
+          <w:lang w:bidi="fa-IR"/>
+        </w:rPr>
+        <w:t xml:space="preserve"> فن</w:t>
+      </w:r>
+      <w:r>
+        <w:rPr>
+          <w:rFonts w:ascii="Bahnschrift" w:hAnsi="Bahnschrift" w:cs="B Nazanin" w:hint="cs"/>
+          <w:sz w:val="28"/>
+          <w:szCs w:val="28"/>
+          <w:rtl/>
+          <w:lang w:bidi="fa-IR"/>
+        </w:rPr>
+        <w:t>ی</w:t>
+      </w:r>
+      <w:r>
+        <w:rPr>
+          <w:rFonts w:ascii="Bahnschrift" w:hAnsi="Bahnschrift" w:cs="B Nazanin"/>
+          <w:sz w:val="28"/>
+          <w:szCs w:val="28"/>
+          <w:rtl/>
+          <w:lang w:bidi="fa-IR"/>
+        </w:rPr>
+        <w:t xml:space="preserve"> ب</w:t>
+      </w:r>
+      <w:r>
+        <w:rPr>
+          <w:rFonts w:ascii="Bahnschrift" w:hAnsi="Bahnschrift" w:cs="B Nazanin" w:hint="cs"/>
+          <w:sz w:val="28"/>
+          <w:szCs w:val="28"/>
+          <w:rtl/>
+          <w:lang w:bidi="fa-IR"/>
+        </w:rPr>
+        <w:t>ی</w:t>
+      </w:r>
+      <w:r>
+        <w:rPr>
+          <w:rFonts w:ascii="Bahnschrift" w:hAnsi="Bahnschrift" w:cs="B Nazanin" w:hint="eastAsia"/>
+          <w:sz w:val="28"/>
+          <w:szCs w:val="28"/>
+          <w:rtl/>
+          <w:lang w:bidi="fa-IR"/>
+        </w:rPr>
+        <w:t>شتر</w:t>
+      </w:r>
+      <w:r>
+        <w:rPr>
+          <w:rFonts w:ascii="Bahnschrift" w:hAnsi="Bahnschrift" w:cs="B Nazanin" w:hint="cs"/>
+          <w:sz w:val="28"/>
+          <w:szCs w:val="28"/>
+          <w:rtl/>
+          <w:lang w:bidi="fa-IR"/>
+        </w:rPr>
+        <w:t>ی</w:t>
+      </w:r>
+      <w:r>
+        <w:rPr>
+          <w:rFonts w:ascii="Bahnschrift" w:hAnsi="Bahnschrift" w:cs="B Nazanin"/>
+          <w:sz w:val="28"/>
+          <w:szCs w:val="28"/>
+          <w:rtl/>
+          <w:lang w:bidi="fa-IR"/>
+        </w:rPr>
+        <w:t xml:space="preserve"> از آنچه در خلاصه </w:t>
+      </w:r>
+      <w:r>
+        <w:rPr>
+          <w:rFonts w:ascii="Bahnschrift" w:hAnsi="Bahnschrift" w:cs="B Nazanin" w:hint="cs"/>
+          <w:sz w:val="28"/>
+          <w:szCs w:val="28"/>
+          <w:rtl/>
+          <w:lang w:bidi="fa-IR"/>
+        </w:rPr>
+        <w:t>اجرایی</w:t>
+      </w:r>
+      <w:r>
+        <w:rPr>
+          <w:rFonts w:ascii="Bahnschrift" w:hAnsi="Bahnschrift" w:cs="B Nazanin"/>
+          <w:sz w:val="28"/>
+          <w:szCs w:val="28"/>
+          <w:rtl/>
+          <w:lang w:bidi="fa-IR"/>
+        </w:rPr>
+        <w:t xml:space="preserve"> پ</w:t>
+      </w:r>
+      <w:r>
+        <w:rPr>
+          <w:rFonts w:ascii="Bahnschrift" w:hAnsi="Bahnschrift" w:cs="B Nazanin" w:hint="cs"/>
+          <w:sz w:val="28"/>
+          <w:szCs w:val="28"/>
+          <w:rtl/>
+          <w:lang w:bidi="fa-IR"/>
+        </w:rPr>
+        <w:t>ی</w:t>
+      </w:r>
+      <w:r>
+        <w:rPr>
+          <w:rFonts w:ascii="Bahnschrift" w:hAnsi="Bahnschrift" w:cs="B Nazanin" w:hint="eastAsia"/>
+          <w:sz w:val="28"/>
+          <w:szCs w:val="28"/>
+          <w:rtl/>
+          <w:lang w:bidi="fa-IR"/>
+        </w:rPr>
+        <w:t>دا</w:t>
+      </w:r>
+      <w:r>
+        <w:rPr>
+          <w:rFonts w:ascii="Bahnschrift" w:hAnsi="Bahnschrift" w:cs="B Nazanin" w:hint="cs"/>
+          <w:sz w:val="28"/>
+          <w:szCs w:val="28"/>
+          <w:rtl/>
+          <w:lang w:bidi="fa-IR"/>
+        </w:rPr>
+        <w:t xml:space="preserve"> می شود دارند</w:t>
+      </w:r>
+      <w:r>
+        <w:rPr>
+          <w:rFonts w:ascii="Bahnschrift" w:hAnsi="Bahnschrift" w:cs="B Nazanin"/>
+          <w:sz w:val="28"/>
+          <w:szCs w:val="28"/>
+          <w:rtl/>
+          <w:lang w:bidi="fa-IR"/>
+        </w:rPr>
+        <w:t>. ا</w:t>
+      </w:r>
+      <w:r>
+        <w:rPr>
+          <w:rFonts w:ascii="Bahnschrift" w:hAnsi="Bahnschrift" w:cs="B Nazanin" w:hint="cs"/>
+          <w:sz w:val="28"/>
+          <w:szCs w:val="28"/>
+          <w:rtl/>
+          <w:lang w:bidi="fa-IR"/>
+        </w:rPr>
+        <w:t>ی</w:t>
+      </w:r>
+      <w:r>
+        <w:rPr>
+          <w:rFonts w:ascii="Bahnschrift" w:hAnsi="Bahnschrift" w:cs="B Nazanin" w:hint="eastAsia"/>
+          <w:sz w:val="28"/>
+          <w:szCs w:val="28"/>
+          <w:rtl/>
+          <w:lang w:bidi="fa-IR"/>
+        </w:rPr>
+        <w:t>ن</w:t>
+      </w:r>
+      <w:r>
+        <w:rPr>
+          <w:rFonts w:ascii="Bahnschrift" w:hAnsi="Bahnschrift" w:cs="B Nazanin"/>
+          <w:sz w:val="28"/>
+          <w:szCs w:val="28"/>
+          <w:rtl/>
+          <w:lang w:bidi="fa-IR"/>
+        </w:rPr>
+        <w:t xml:space="preserve"> بخش با</w:t>
+      </w:r>
+      <w:r>
+        <w:rPr>
+          <w:rFonts w:ascii="Bahnschrift" w:hAnsi="Bahnschrift" w:cs="B Nazanin" w:hint="cs"/>
+          <w:sz w:val="28"/>
+          <w:szCs w:val="28"/>
+          <w:rtl/>
+          <w:lang w:bidi="fa-IR"/>
+        </w:rPr>
+        <w:t>ی</w:t>
+      </w:r>
+      <w:r>
+        <w:rPr>
+          <w:rFonts w:ascii="Bahnschrift" w:hAnsi="Bahnschrift" w:cs="B Nazanin" w:hint="eastAsia"/>
+          <w:sz w:val="28"/>
+          <w:szCs w:val="28"/>
+          <w:rtl/>
+          <w:lang w:bidi="fa-IR"/>
+        </w:rPr>
+        <w:t>د</w:t>
+      </w:r>
+      <w:r>
+        <w:rPr>
+          <w:rFonts w:ascii="Bahnschrift" w:hAnsi="Bahnschrift" w:cs="B Nazanin"/>
+          <w:sz w:val="28"/>
+          <w:szCs w:val="28"/>
+          <w:rtl/>
+          <w:lang w:bidi="fa-IR"/>
+        </w:rPr>
+        <w:t xml:space="preserve"> شامل جزئ</w:t>
+      </w:r>
+      <w:r>
+        <w:rPr>
+          <w:rFonts w:ascii="Bahnschrift" w:hAnsi="Bahnschrift" w:cs="B Nazanin" w:hint="cs"/>
+          <w:sz w:val="28"/>
+          <w:szCs w:val="28"/>
+          <w:rtl/>
+          <w:lang w:bidi="fa-IR"/>
+        </w:rPr>
+        <w:t>ی</w:t>
+      </w:r>
+      <w:r>
+        <w:rPr>
+          <w:rFonts w:ascii="Bahnschrift" w:hAnsi="Bahnschrift" w:cs="B Nazanin" w:hint="eastAsia"/>
+          <w:sz w:val="28"/>
+          <w:szCs w:val="28"/>
+          <w:rtl/>
+          <w:lang w:bidi="fa-IR"/>
+        </w:rPr>
+        <w:t>ات</w:t>
+      </w:r>
+      <w:r>
+        <w:rPr>
+          <w:rFonts w:ascii="Bahnschrift" w:hAnsi="Bahnschrift" w:cs="B Nazanin"/>
+          <w:sz w:val="28"/>
+          <w:szCs w:val="28"/>
+          <w:rtl/>
+          <w:lang w:bidi="fa-IR"/>
+        </w:rPr>
+        <w:t xml:space="preserve"> مربوط به دامنه ارز</w:t>
+      </w:r>
+      <w:r>
+        <w:rPr>
+          <w:rFonts w:ascii="Bahnschrift" w:hAnsi="Bahnschrift" w:cs="B Nazanin" w:hint="cs"/>
+          <w:sz w:val="28"/>
+          <w:szCs w:val="28"/>
+          <w:rtl/>
+          <w:lang w:bidi="fa-IR"/>
+        </w:rPr>
+        <w:t>ی</w:t>
+      </w:r>
+      <w:r>
+        <w:rPr>
+          <w:rFonts w:ascii="Bahnschrift" w:hAnsi="Bahnschrift" w:cs="B Nazanin" w:hint="eastAsia"/>
+          <w:sz w:val="28"/>
+          <w:szCs w:val="28"/>
+          <w:rtl/>
+          <w:lang w:bidi="fa-IR"/>
+        </w:rPr>
+        <w:t>اب</w:t>
+      </w:r>
+      <w:r>
+        <w:rPr>
+          <w:rFonts w:ascii="Bahnschrift" w:hAnsi="Bahnschrift" w:cs="B Nazanin" w:hint="cs"/>
+          <w:sz w:val="28"/>
+          <w:szCs w:val="28"/>
+          <w:rtl/>
+          <w:lang w:bidi="fa-IR"/>
+        </w:rPr>
+        <w:t>ی</w:t>
+      </w:r>
+      <w:r>
+        <w:rPr>
+          <w:rFonts w:ascii="Bahnschrift" w:hAnsi="Bahnschrift" w:cs="B Nazanin" w:hint="eastAsia"/>
+          <w:sz w:val="28"/>
+          <w:szCs w:val="28"/>
+          <w:rtl/>
+          <w:lang w:bidi="fa-IR"/>
+        </w:rPr>
+        <w:t>،</w:t>
+      </w:r>
+      <w:r>
+        <w:rPr>
+          <w:rFonts w:ascii="Bahnschrift" w:hAnsi="Bahnschrift" w:cs="B Nazanin"/>
+          <w:sz w:val="28"/>
+          <w:szCs w:val="28"/>
+          <w:rtl/>
+          <w:lang w:bidi="fa-IR"/>
+        </w:rPr>
+        <w:t xml:space="preserve"> اهداف و موارد </w:t>
+      </w:r>
+      <w:r>
+        <w:rPr>
+          <w:rFonts w:ascii="Bahnschrift" w:hAnsi="Bahnschrift" w:cs="B Nazanin" w:hint="cs"/>
+          <w:sz w:val="28"/>
+          <w:szCs w:val="28"/>
+          <w:rtl/>
+          <w:lang w:bidi="fa-IR"/>
+        </w:rPr>
+        <w:t>هشداری</w:t>
+      </w:r>
+      <w:r>
+        <w:rPr>
+          <w:rFonts w:ascii="Bahnschrift" w:hAnsi="Bahnschrift" w:cs="B Nazanin"/>
+          <w:sz w:val="28"/>
+          <w:szCs w:val="28"/>
+          <w:rtl/>
+          <w:lang w:bidi="fa-IR"/>
+        </w:rPr>
+        <w:t xml:space="preserve"> مانند دسترس</w:t>
+      </w:r>
+      <w:r>
+        <w:rPr>
+          <w:rFonts w:ascii="Bahnschrift" w:hAnsi="Bahnschrift" w:cs="B Nazanin" w:hint="cs"/>
+          <w:sz w:val="28"/>
+          <w:szCs w:val="28"/>
+          <w:rtl/>
+          <w:lang w:bidi="fa-IR"/>
+        </w:rPr>
+        <w:t>ی</w:t>
+      </w:r>
+      <w:r>
+        <w:rPr>
+          <w:rFonts w:ascii="Bahnschrift" w:hAnsi="Bahnschrift" w:cs="B Nazanin"/>
+          <w:sz w:val="28"/>
+          <w:szCs w:val="28"/>
+          <w:rtl/>
+          <w:lang w:bidi="fa-IR"/>
+        </w:rPr>
+        <w:t xml:space="preserve"> به س</w:t>
+      </w:r>
+      <w:r>
+        <w:rPr>
+          <w:rFonts w:ascii="Bahnschrift" w:hAnsi="Bahnschrift" w:cs="B Nazanin" w:hint="cs"/>
+          <w:sz w:val="28"/>
+          <w:szCs w:val="28"/>
+          <w:rtl/>
+          <w:lang w:bidi="fa-IR"/>
+        </w:rPr>
+        <w:t>ی</w:t>
+      </w:r>
+      <w:r>
+        <w:rPr>
+          <w:rFonts w:ascii="Bahnschrift" w:hAnsi="Bahnschrift" w:cs="B Nazanin" w:hint="eastAsia"/>
+          <w:sz w:val="28"/>
+          <w:szCs w:val="28"/>
+          <w:rtl/>
+          <w:lang w:bidi="fa-IR"/>
+        </w:rPr>
+        <w:t>ستم</w:t>
+      </w:r>
+      <w:r>
+        <w:rPr>
+          <w:rFonts w:ascii="Bahnschrift" w:hAnsi="Bahnschrift" w:cs="B Nazanin"/>
+          <w:sz w:val="28"/>
+          <w:szCs w:val="28"/>
+          <w:rtl/>
+          <w:lang w:bidi="fa-IR"/>
+        </w:rPr>
+        <w:t xml:space="preserve"> و غ</w:t>
+      </w:r>
+      <w:r>
+        <w:rPr>
+          <w:rFonts w:ascii="Bahnschrift" w:hAnsi="Bahnschrift" w:cs="B Nazanin" w:hint="cs"/>
+          <w:sz w:val="28"/>
+          <w:szCs w:val="28"/>
+          <w:rtl/>
+          <w:lang w:bidi="fa-IR"/>
+        </w:rPr>
+        <w:t>ی</w:t>
+      </w:r>
+      <w:r>
+        <w:rPr>
+          <w:rFonts w:ascii="Bahnschrift" w:hAnsi="Bahnschrift" w:cs="B Nazanin" w:hint="eastAsia"/>
+          <w:sz w:val="28"/>
+          <w:szCs w:val="28"/>
+          <w:rtl/>
+          <w:lang w:bidi="fa-IR"/>
+        </w:rPr>
+        <w:t>ره</w:t>
+      </w:r>
+      <w:r>
+        <w:rPr>
+          <w:rFonts w:ascii="Bahnschrift" w:hAnsi="Bahnschrift" w:cs="B Nazanin"/>
+          <w:sz w:val="28"/>
+          <w:szCs w:val="28"/>
+          <w:rtl/>
+          <w:lang w:bidi="fa-IR"/>
+        </w:rPr>
+        <w:t xml:space="preserve"> باشد. ا</w:t>
+      </w:r>
+      <w:r>
+        <w:rPr>
+          <w:rFonts w:ascii="Bahnschrift" w:hAnsi="Bahnschrift" w:cs="B Nazanin" w:hint="cs"/>
+          <w:sz w:val="28"/>
+          <w:szCs w:val="28"/>
+          <w:rtl/>
+          <w:lang w:bidi="fa-IR"/>
+        </w:rPr>
+        <w:t>ی</w:t>
+      </w:r>
+      <w:r>
+        <w:rPr>
+          <w:rFonts w:ascii="Bahnschrift" w:hAnsi="Bahnschrift" w:cs="B Nazanin" w:hint="eastAsia"/>
+          <w:sz w:val="28"/>
+          <w:szCs w:val="28"/>
+          <w:rtl/>
+          <w:lang w:bidi="fa-IR"/>
+        </w:rPr>
+        <w:t>ن</w:t>
+      </w:r>
+      <w:r>
+        <w:rPr>
+          <w:rFonts w:ascii="Bahnschrift" w:hAnsi="Bahnschrift" w:cs="B Nazanin"/>
+          <w:sz w:val="28"/>
+          <w:szCs w:val="28"/>
+          <w:rtl/>
+          <w:lang w:bidi="fa-IR"/>
+        </w:rPr>
+        <w:t xml:space="preserve"> بخش همچن</w:t>
+      </w:r>
+      <w:r>
+        <w:rPr>
+          <w:rFonts w:ascii="Bahnschrift" w:hAnsi="Bahnschrift" w:cs="B Nazanin" w:hint="cs"/>
+          <w:sz w:val="28"/>
+          <w:szCs w:val="28"/>
+          <w:rtl/>
+          <w:lang w:bidi="fa-IR"/>
+        </w:rPr>
+        <w:t>ی</w:t>
+      </w:r>
+      <w:r>
+        <w:rPr>
+          <w:rFonts w:ascii="Bahnschrift" w:hAnsi="Bahnschrift" w:cs="B Nazanin" w:hint="eastAsia"/>
+          <w:sz w:val="28"/>
+          <w:szCs w:val="28"/>
+          <w:rtl/>
+          <w:lang w:bidi="fa-IR"/>
+        </w:rPr>
+        <w:t>ن</w:t>
+      </w:r>
+      <w:r>
+        <w:rPr>
+          <w:rFonts w:ascii="Bahnschrift" w:hAnsi="Bahnschrift" w:cs="B Nazanin"/>
+          <w:sz w:val="28"/>
+          <w:szCs w:val="28"/>
+          <w:rtl/>
+          <w:lang w:bidi="fa-IR"/>
+        </w:rPr>
+        <w:t xml:space="preserve"> با</w:t>
+      </w:r>
+      <w:r>
+        <w:rPr>
+          <w:rFonts w:ascii="Bahnschrift" w:hAnsi="Bahnschrift" w:cs="B Nazanin" w:hint="cs"/>
+          <w:sz w:val="28"/>
+          <w:szCs w:val="28"/>
+          <w:rtl/>
+          <w:lang w:bidi="fa-IR"/>
+        </w:rPr>
+        <w:t>ی</w:t>
+      </w:r>
+      <w:r>
+        <w:rPr>
+          <w:rFonts w:ascii="Bahnschrift" w:hAnsi="Bahnschrift" w:cs="B Nazanin" w:hint="eastAsia"/>
+          <w:sz w:val="28"/>
+          <w:szCs w:val="28"/>
+          <w:rtl/>
+          <w:lang w:bidi="fa-IR"/>
+        </w:rPr>
+        <w:t>د</w:t>
+      </w:r>
+      <w:r>
+        <w:rPr>
+          <w:rFonts w:ascii="Bahnschrift" w:hAnsi="Bahnschrift" w:cs="B Nazanin"/>
+          <w:sz w:val="28"/>
+          <w:szCs w:val="28"/>
+          <w:rtl/>
+          <w:lang w:bidi="fa-IR"/>
+        </w:rPr>
+        <w:t xml:space="preserve"> مقدمه ا</w:t>
+      </w:r>
+      <w:r>
+        <w:rPr>
+          <w:rFonts w:ascii="Bahnschrift" w:hAnsi="Bahnschrift" w:cs="B Nazanin" w:hint="cs"/>
+          <w:sz w:val="28"/>
+          <w:szCs w:val="28"/>
+          <w:rtl/>
+          <w:lang w:bidi="fa-IR"/>
+        </w:rPr>
+        <w:t>ی</w:t>
+      </w:r>
+      <w:r>
+        <w:rPr>
+          <w:rFonts w:ascii="Bahnschrift" w:hAnsi="Bahnschrift" w:cs="B Nazanin"/>
+          <w:sz w:val="28"/>
+          <w:szCs w:val="28"/>
+          <w:rtl/>
+          <w:lang w:bidi="fa-IR"/>
+        </w:rPr>
+        <w:t xml:space="preserve"> بر رت</w:t>
+      </w:r>
+      <w:r>
+        <w:rPr>
+          <w:rFonts w:ascii="Bahnschrift" w:hAnsi="Bahnschrift" w:cs="B Nazanin" w:hint="eastAsia"/>
+          <w:sz w:val="28"/>
+          <w:szCs w:val="28"/>
+          <w:rtl/>
+          <w:lang w:bidi="fa-IR"/>
+        </w:rPr>
+        <w:t>به</w:t>
+      </w:r>
+      <w:r>
+        <w:rPr>
+          <w:rFonts w:ascii="Bahnschrift" w:hAnsi="Bahnschrift" w:cs="B Nazanin"/>
+          <w:sz w:val="28"/>
+          <w:szCs w:val="28"/>
+          <w:rtl/>
+          <w:lang w:bidi="fa-IR"/>
+        </w:rPr>
+        <w:t xml:space="preserve"> بند</w:t>
+      </w:r>
+      <w:r>
+        <w:rPr>
+          <w:rFonts w:ascii="Bahnschrift" w:hAnsi="Bahnschrift" w:cs="B Nazanin" w:hint="cs"/>
+          <w:sz w:val="28"/>
+          <w:szCs w:val="28"/>
+          <w:rtl/>
+          <w:lang w:bidi="fa-IR"/>
+        </w:rPr>
+        <w:t>ی</w:t>
+      </w:r>
+      <w:r>
+        <w:rPr>
+          <w:rFonts w:ascii="Bahnschrift" w:hAnsi="Bahnschrift" w:cs="B Nazanin"/>
+          <w:sz w:val="28"/>
+          <w:szCs w:val="28"/>
+          <w:rtl/>
+          <w:lang w:bidi="fa-IR"/>
+        </w:rPr>
+        <w:t xml:space="preserve"> </w:t>
+      </w:r>
+      <w:r>
+        <w:rPr>
+          <w:rFonts w:ascii="Bahnschrift" w:hAnsi="Bahnschrift" w:cs="B Nazanin" w:hint="cs"/>
+          <w:sz w:val="28"/>
+          <w:szCs w:val="28"/>
+          <w:rtl/>
+          <w:lang w:bidi="fa-IR"/>
+        </w:rPr>
+        <w:t>خطرکه در</w:t>
+      </w:r>
+      <w:r>
+        <w:rPr>
+          <w:rFonts w:ascii="Bahnschrift" w:hAnsi="Bahnschrift" w:cs="B Nazanin"/>
+          <w:sz w:val="28"/>
+          <w:szCs w:val="28"/>
+          <w:rtl/>
+          <w:lang w:bidi="fa-IR"/>
+        </w:rPr>
+        <w:t xml:space="preserve"> طول گزارش</w:t>
+      </w:r>
+      <w:r>
+        <w:rPr>
+          <w:rFonts w:ascii="Bahnschrift" w:hAnsi="Bahnschrift" w:cs="B Nazanin" w:hint="cs"/>
+          <w:sz w:val="28"/>
+          <w:szCs w:val="28"/>
+          <w:rtl/>
+          <w:lang w:bidi="fa-IR"/>
+        </w:rPr>
+        <w:t xml:space="preserve"> </w:t>
+      </w:r>
+      <w:r>
+        <w:rPr>
+          <w:rFonts w:ascii="Bahnschrift" w:hAnsi="Bahnschrift" w:cs="B Nazanin"/>
+          <w:sz w:val="28"/>
+          <w:szCs w:val="28"/>
+          <w:rtl/>
+          <w:lang w:bidi="fa-IR"/>
+        </w:rPr>
+        <w:t>استفاده شده</w:t>
+      </w:r>
+      <w:r>
+        <w:rPr>
+          <w:rFonts w:ascii="Bahnschrift" w:hAnsi="Bahnschrift" w:cs="B Nazanin"/>
+          <w:sz w:val="28"/>
+          <w:szCs w:val="28"/>
+          <w:rtl/>
+          <w:lang w:bidi="fa-IR"/>
+        </w:rPr>
+        <w:t xml:space="preserve"> و سپس خلاصه فن</w:t>
+      </w:r>
+      <w:r>
+        <w:rPr>
+          <w:rFonts w:ascii="Bahnschrift" w:hAnsi="Bahnschrift" w:cs="B Nazanin" w:hint="cs"/>
+          <w:sz w:val="28"/>
+          <w:szCs w:val="28"/>
+          <w:rtl/>
+          <w:lang w:bidi="fa-IR"/>
+        </w:rPr>
+        <w:t>ی</w:t>
+      </w:r>
+      <w:r>
+        <w:rPr>
+          <w:rFonts w:ascii="Bahnschrift" w:hAnsi="Bahnschrift" w:cs="B Nazanin"/>
+          <w:sz w:val="28"/>
+          <w:szCs w:val="28"/>
+          <w:rtl/>
+          <w:lang w:bidi="fa-IR"/>
+        </w:rPr>
+        <w:t xml:space="preserve"> </w:t>
+      </w:r>
+      <w:r>
+        <w:rPr>
+          <w:rFonts w:ascii="Bahnschrift" w:hAnsi="Bahnschrift" w:cs="B Nazanin" w:hint="cs"/>
+          <w:sz w:val="28"/>
+          <w:szCs w:val="28"/>
+          <w:rtl/>
+          <w:lang w:bidi="fa-IR"/>
+        </w:rPr>
+        <w:t>ی</w:t>
+      </w:r>
+      <w:r>
+        <w:rPr>
+          <w:rFonts w:ascii="Bahnschrift" w:hAnsi="Bahnschrift" w:cs="B Nazanin" w:hint="eastAsia"/>
+          <w:sz w:val="28"/>
+          <w:szCs w:val="28"/>
+          <w:rtl/>
+          <w:lang w:bidi="fa-IR"/>
+        </w:rPr>
+        <w:t>افته</w:t>
+      </w:r>
+      <w:r>
+        <w:rPr>
+          <w:rFonts w:ascii="Bahnschrift" w:hAnsi="Bahnschrift" w:cs="B Nazanin"/>
+          <w:sz w:val="28"/>
+          <w:szCs w:val="28"/>
+          <w:rtl/>
+          <w:lang w:bidi="fa-IR"/>
+        </w:rPr>
+        <w:t xml:space="preserve"> ها</w:t>
+      </w:r>
+      <w:r>
+        <w:rPr>
+          <w:rFonts w:ascii="Bahnschrift" w:hAnsi="Bahnschrift" w:cs="B Nazanin" w:hint="cs"/>
+          <w:sz w:val="28"/>
+          <w:szCs w:val="28"/>
+          <w:rtl/>
+          <w:lang w:bidi="fa-IR"/>
+        </w:rPr>
+        <w:t xml:space="preserve"> باشد</w:t>
+      </w:r>
+      <w:r>
+        <w:rPr>
+          <w:rFonts w:ascii="Bahnschrift" w:hAnsi="Bahnschrift" w:cs="B Nazanin"/>
+          <w:sz w:val="28"/>
+          <w:szCs w:val="28"/>
+          <w:rtl/>
+          <w:lang w:bidi="fa-IR"/>
+        </w:rPr>
+        <w:t xml:space="preserve"> .</w:t>
+      </w:r>
+    </w:p>
+    <w:p>
+      <w:pPr>
+        <w:bidi/>
+        <w:rPr>
+          <w:rFonts w:ascii="Bahnschrift" w:hAnsi="Bahnschrift" w:cs="B Nazanin"/>
+          <w:sz w:val="28"/>
+          <w:szCs w:val="28"/>
+          <w:rtl/>
+          <w:lang w:bidi="fa-IR"/>
+        </w:rPr>
+      </w:pPr>
+    </w:p>
+    <w:p>
+      <w:pPr>
+        <w:bidi/>
+        <w:rPr>
+          <w:rFonts w:ascii="Bahnschrift" w:hAnsi="Bahnschrift" w:cs="B Nazanin"/>
+          <w:b/>
+          <w:bCs/>
+          <w:sz w:val="28"/>
+          <w:szCs w:val="28"/>
+          <w:rtl/>
+          <w:lang w:bidi="fa-IR"/>
+        </w:rPr>
+      </w:pPr>
+      <w:r>
+        <w:rPr>
+          <w:rFonts w:ascii="Bahnschrift" w:hAnsi="Bahnschrift" w:cs="B Nazanin"/>
+          <w:b/>
+          <w:bCs/>
+          <w:sz w:val="28"/>
+          <w:szCs w:val="28"/>
+          <w:lang w:bidi="fa-IR"/>
+        </w:rPr>
+        <w:t>III</w:t>
+      </w:r>
+      <w:r>
+        <w:rPr>
+          <w:rFonts w:ascii="Bahnschrift" w:hAnsi="Bahnschrift" w:cs="B Nazanin" w:hint="cs"/>
+          <w:b/>
+          <w:bCs/>
+          <w:sz w:val="28"/>
+          <w:szCs w:val="28"/>
+          <w:rtl/>
+          <w:lang w:bidi="fa-IR"/>
+        </w:rPr>
+        <w:t>. ی</w:t>
+      </w:r>
+      <w:r>
+        <w:rPr>
+          <w:rFonts w:ascii="Bahnschrift" w:hAnsi="Bahnschrift" w:cs="B Nazanin" w:hint="eastAsia"/>
+          <w:b/>
+          <w:bCs/>
+          <w:sz w:val="28"/>
+          <w:szCs w:val="28"/>
+          <w:rtl/>
+          <w:lang w:bidi="fa-IR"/>
+        </w:rPr>
+        <w:t>افته</w:t>
+      </w:r>
+      <w:r>
+        <w:rPr>
+          <w:rFonts w:ascii="Bahnschrift" w:hAnsi="Bahnschrift" w:cs="B Nazanin"/>
+          <w:b/>
+          <w:bCs/>
+          <w:sz w:val="28"/>
+          <w:szCs w:val="28"/>
+          <w:rtl/>
+          <w:lang w:bidi="fa-IR"/>
+        </w:rPr>
+        <w:t xml:space="preserve"> ها</w:t>
+      </w:r>
+      <w:r>
+        <w:rPr>
+          <w:rFonts w:ascii="Bahnschrift" w:hAnsi="Bahnschrift" w:cs="B Nazanin" w:hint="cs"/>
+          <w:b/>
+          <w:bCs/>
+          <w:sz w:val="28"/>
+          <w:szCs w:val="28"/>
+          <w:rtl/>
+          <w:lang w:bidi="fa-IR"/>
+        </w:rPr>
+        <w:t>ی</w:t>
+      </w:r>
+      <w:r>
+        <w:rPr>
+          <w:rFonts w:ascii="Bahnschrift" w:hAnsi="Bahnschrift" w:cs="B Nazanin"/>
+          <w:b/>
+          <w:bCs/>
+          <w:sz w:val="28"/>
+          <w:szCs w:val="28"/>
+          <w:rtl/>
+          <w:lang w:bidi="fa-IR"/>
+        </w:rPr>
+        <w:t xml:space="preserve"> ارز</w:t>
+      </w:r>
+      <w:r>
+        <w:rPr>
+          <w:rFonts w:ascii="Bahnschrift" w:hAnsi="Bahnschrift" w:cs="B Nazanin" w:hint="cs"/>
+          <w:b/>
+          <w:bCs/>
+          <w:sz w:val="28"/>
+          <w:szCs w:val="28"/>
+          <w:rtl/>
+          <w:lang w:bidi="fa-IR"/>
+        </w:rPr>
+        <w:t>ی</w:t>
+      </w:r>
+      <w:r>
+        <w:rPr>
+          <w:rFonts w:ascii="Bahnschrift" w:hAnsi="Bahnschrift" w:cs="B Nazanin" w:hint="eastAsia"/>
+          <w:b/>
+          <w:bCs/>
+          <w:sz w:val="28"/>
+          <w:szCs w:val="28"/>
+          <w:rtl/>
+          <w:lang w:bidi="fa-IR"/>
+        </w:rPr>
+        <w:t>اب</w:t>
+      </w:r>
+      <w:r>
+        <w:rPr>
+          <w:rFonts w:ascii="Bahnschrift" w:hAnsi="Bahnschrift" w:cs="B Nazanin" w:hint="cs"/>
+          <w:b/>
+          <w:bCs/>
+          <w:sz w:val="28"/>
+          <w:szCs w:val="28"/>
+          <w:rtl/>
+          <w:lang w:bidi="fa-IR"/>
+        </w:rPr>
+        <w:t>ی</w:t>
+      </w:r>
+      <w:r>
+        <w:rPr>
+          <w:rFonts w:ascii="Bahnschrift" w:hAnsi="Bahnschrift" w:cs="B Nazanin"/>
+          <w:b/>
+          <w:bCs/>
+          <w:sz w:val="28"/>
+          <w:szCs w:val="28"/>
+          <w:rtl/>
+          <w:lang w:bidi="fa-IR"/>
+        </w:rPr>
+        <w:t xml:space="preserve"> </w:t>
+      </w:r>
+    </w:p>
+    <w:p>
+      <w:pPr>
+        <w:bidi/>
+        <w:rPr>
+          <w:rFonts w:ascii="Bahnschrift" w:hAnsi="Bahnschrift" w:cs="B Nazanin"/>
+          <w:sz w:val="28"/>
+          <w:szCs w:val="28"/>
+          <w:rtl/>
+          <w:lang w:bidi="fa-IR"/>
+        </w:rPr>
+      </w:pPr>
+      <w:r>
+        <w:rPr>
+          <w:rFonts w:ascii="Bahnschrift" w:hAnsi="Bahnschrift" w:cs="B Nazanin"/>
+          <w:sz w:val="28"/>
+          <w:szCs w:val="28"/>
+          <w:rtl/>
+          <w:lang w:bidi="fa-IR"/>
+        </w:rPr>
+        <w:t xml:space="preserve">بخش آخر گزارش، بخش </w:t>
+      </w:r>
+      <w:r>
+        <w:rPr>
+          <w:rFonts w:ascii="Bahnschrift" w:hAnsi="Bahnschrift" w:cs="B Nazanin" w:hint="cs"/>
+          <w:sz w:val="28"/>
+          <w:szCs w:val="28"/>
+          <w:rtl/>
+          <w:lang w:bidi="fa-IR"/>
+        </w:rPr>
+        <w:t>یافته های</w:t>
+      </w:r>
+      <w:r>
+        <w:rPr>
+          <w:rFonts w:ascii="Bahnschrift" w:hAnsi="Bahnschrift" w:cs="B Nazanin"/>
+          <w:sz w:val="28"/>
+          <w:szCs w:val="28"/>
+          <w:rtl/>
+          <w:lang w:bidi="fa-IR"/>
+        </w:rPr>
+        <w:t xml:space="preserve"> ارز</w:t>
+      </w:r>
+      <w:r>
+        <w:rPr>
+          <w:rFonts w:ascii="Bahnschrift" w:hAnsi="Bahnschrift" w:cs="B Nazanin" w:hint="cs"/>
+          <w:sz w:val="28"/>
+          <w:szCs w:val="28"/>
+          <w:rtl/>
+          <w:lang w:bidi="fa-IR"/>
+        </w:rPr>
+        <w:t>ی</w:t>
+      </w:r>
+      <w:r>
+        <w:rPr>
+          <w:rFonts w:ascii="Bahnschrift" w:hAnsi="Bahnschrift" w:cs="B Nazanin" w:hint="eastAsia"/>
+          <w:sz w:val="28"/>
+          <w:szCs w:val="28"/>
+          <w:rtl/>
+          <w:lang w:bidi="fa-IR"/>
+        </w:rPr>
+        <w:t>اب</w:t>
+      </w:r>
+      <w:r>
+        <w:rPr>
+          <w:rFonts w:ascii="Bahnschrift" w:hAnsi="Bahnschrift" w:cs="B Nazanin" w:hint="cs"/>
+          <w:sz w:val="28"/>
+          <w:szCs w:val="28"/>
+          <w:rtl/>
+          <w:lang w:bidi="fa-IR"/>
+        </w:rPr>
+        <w:t>ی</w:t>
+      </w:r>
+      <w:r>
+        <w:rPr>
+          <w:rFonts w:ascii="Bahnschrift" w:hAnsi="Bahnschrift" w:cs="B Nazanin"/>
+          <w:sz w:val="28"/>
+          <w:szCs w:val="28"/>
+          <w:rtl/>
+          <w:lang w:bidi="fa-IR"/>
+        </w:rPr>
+        <w:t xml:space="preserve"> است که شامل جزئ</w:t>
+      </w:r>
+      <w:r>
+        <w:rPr>
+          <w:rFonts w:ascii="Bahnschrift" w:hAnsi="Bahnschrift" w:cs="B Nazanin" w:hint="cs"/>
+          <w:sz w:val="28"/>
+          <w:szCs w:val="28"/>
+          <w:rtl/>
+          <w:lang w:bidi="fa-IR"/>
+        </w:rPr>
+        <w:t>ی</w:t>
+      </w:r>
+      <w:r>
+        <w:rPr>
+          <w:rFonts w:ascii="Bahnschrift" w:hAnsi="Bahnschrift" w:cs="B Nazanin" w:hint="eastAsia"/>
+          <w:sz w:val="28"/>
+          <w:szCs w:val="28"/>
+          <w:rtl/>
+          <w:lang w:bidi="fa-IR"/>
+        </w:rPr>
+        <w:t>ات</w:t>
+      </w:r>
+      <w:r>
+        <w:rPr>
+          <w:rFonts w:ascii="Bahnschrift" w:hAnsi="Bahnschrift" w:cs="B Nazanin"/>
+          <w:sz w:val="28"/>
+          <w:szCs w:val="28"/>
+          <w:rtl/>
+          <w:lang w:bidi="fa-IR"/>
+        </w:rPr>
+        <w:t xml:space="preserve"> فن</w:t>
+      </w:r>
+      <w:r>
+        <w:rPr>
+          <w:rFonts w:ascii="Bahnschrift" w:hAnsi="Bahnschrift" w:cs="B Nazanin" w:hint="cs"/>
+          <w:sz w:val="28"/>
+          <w:szCs w:val="28"/>
+          <w:rtl/>
+          <w:lang w:bidi="fa-IR"/>
+        </w:rPr>
+        <w:t>ی</w:t>
+      </w:r>
+      <w:r>
+        <w:rPr>
+          <w:rFonts w:ascii="Bahnschrift" w:hAnsi="Bahnschrift" w:cs="B Nazanin"/>
+          <w:sz w:val="28"/>
+          <w:szCs w:val="28"/>
+          <w:rtl/>
+          <w:lang w:bidi="fa-IR"/>
+        </w:rPr>
+        <w:t xml:space="preserve"> دق</w:t>
+      </w:r>
+      <w:r>
+        <w:rPr>
+          <w:rFonts w:ascii="Bahnschrift" w:hAnsi="Bahnschrift" w:cs="B Nazanin" w:hint="cs"/>
+          <w:sz w:val="28"/>
+          <w:szCs w:val="28"/>
+          <w:rtl/>
+          <w:lang w:bidi="fa-IR"/>
+        </w:rPr>
+        <w:t>ی</w:t>
+      </w:r>
+      <w:r>
+        <w:rPr>
+          <w:rFonts w:ascii="Bahnschrift" w:hAnsi="Bahnschrift" w:cs="B Nazanin" w:hint="eastAsia"/>
+          <w:sz w:val="28"/>
+          <w:szCs w:val="28"/>
+          <w:rtl/>
+          <w:lang w:bidi="fa-IR"/>
+        </w:rPr>
+        <w:t>ق</w:t>
+      </w:r>
+      <w:r>
+        <w:rPr>
+          <w:rFonts w:ascii="Bahnschrift" w:hAnsi="Bahnschrift" w:cs="B Nazanin"/>
+          <w:sz w:val="28"/>
+          <w:szCs w:val="28"/>
+          <w:rtl/>
+          <w:lang w:bidi="fa-IR"/>
+        </w:rPr>
+        <w:t xml:space="preserve"> در مورد آس</w:t>
+      </w:r>
+      <w:r>
+        <w:rPr>
+          <w:rFonts w:ascii="Bahnschrift" w:hAnsi="Bahnschrift" w:cs="B Nazanin" w:hint="cs"/>
+          <w:sz w:val="28"/>
+          <w:szCs w:val="28"/>
+          <w:rtl/>
+          <w:lang w:bidi="fa-IR"/>
+        </w:rPr>
+        <w:t>ی</w:t>
+      </w:r>
+      <w:r>
+        <w:rPr>
+          <w:rFonts w:ascii="Bahnschrift" w:hAnsi="Bahnschrift" w:cs="B Nazanin" w:hint="eastAsia"/>
+          <w:sz w:val="28"/>
+          <w:szCs w:val="28"/>
+          <w:rtl/>
+          <w:lang w:bidi="fa-IR"/>
+        </w:rPr>
+        <w:t>ب</w:t>
+      </w:r>
+      <w:r>
+        <w:rPr>
+          <w:rFonts w:ascii="Bahnschrift" w:hAnsi="Bahnschrift" w:cs="B Nazanin"/>
+          <w:sz w:val="28"/>
+          <w:szCs w:val="28"/>
+          <w:rtl/>
+          <w:lang w:bidi="fa-IR"/>
+        </w:rPr>
+        <w:t xml:space="preserve"> پذ</w:t>
+      </w:r>
+      <w:r>
+        <w:rPr>
+          <w:rFonts w:ascii="Bahnschrift" w:hAnsi="Bahnschrift" w:cs="B Nazanin" w:hint="cs"/>
+          <w:sz w:val="28"/>
+          <w:szCs w:val="28"/>
+          <w:rtl/>
+          <w:lang w:bidi="fa-IR"/>
+        </w:rPr>
+        <w:t>ی</w:t>
+      </w:r>
+      <w:r>
+        <w:rPr>
+          <w:rFonts w:ascii="Bahnschrift" w:hAnsi="Bahnschrift" w:cs="B Nazanin" w:hint="eastAsia"/>
+          <w:sz w:val="28"/>
+          <w:szCs w:val="28"/>
+          <w:rtl/>
+          <w:lang w:bidi="fa-IR"/>
+        </w:rPr>
+        <w:t>ر</w:t>
+      </w:r>
+      <w:r>
+        <w:rPr>
+          <w:rFonts w:ascii="Bahnschrift" w:hAnsi="Bahnschrift" w:cs="B Nazanin" w:hint="cs"/>
+          <w:sz w:val="28"/>
+          <w:szCs w:val="28"/>
+          <w:rtl/>
+          <w:lang w:bidi="fa-IR"/>
+        </w:rPr>
+        <w:t>ی</w:t>
+      </w:r>
+      <w:r>
+        <w:rPr>
+          <w:rFonts w:ascii="Bahnschrift" w:hAnsi="Bahnschrift" w:cs="B Nazanin"/>
+          <w:sz w:val="28"/>
+          <w:szCs w:val="28"/>
+          <w:rtl/>
+          <w:lang w:bidi="fa-IR"/>
+        </w:rPr>
+        <w:t xml:space="preserve"> ها</w:t>
+      </w:r>
+      <w:r>
+        <w:rPr>
+          <w:rFonts w:ascii="Bahnschrift" w:hAnsi="Bahnschrift" w:cs="B Nazanin" w:hint="cs"/>
+          <w:sz w:val="28"/>
+          <w:szCs w:val="28"/>
+          <w:rtl/>
+          <w:lang w:bidi="fa-IR"/>
+        </w:rPr>
+        <w:t>ی</w:t>
+      </w:r>
+      <w:r>
+        <w:rPr>
+          <w:rFonts w:ascii="Bahnschrift" w:hAnsi="Bahnschrift" w:cs="B Nazanin"/>
+          <w:sz w:val="28"/>
+          <w:szCs w:val="28"/>
+          <w:rtl/>
+          <w:lang w:bidi="fa-IR"/>
+        </w:rPr>
+        <w:t xml:space="preserve"> موجود و رو</w:t>
+      </w:r>
+      <w:r>
+        <w:rPr>
+          <w:rFonts w:ascii="Bahnschrift" w:hAnsi="Bahnschrift" w:cs="B Nazanin" w:hint="cs"/>
+          <w:sz w:val="28"/>
+          <w:szCs w:val="28"/>
+          <w:rtl/>
+          <w:lang w:bidi="fa-IR"/>
+        </w:rPr>
+        <w:t>ی</w:t>
+      </w:r>
+      <w:r>
+        <w:rPr>
+          <w:rFonts w:ascii="Bahnschrift" w:hAnsi="Bahnschrift" w:cs="B Nazanin" w:hint="eastAsia"/>
+          <w:sz w:val="28"/>
+          <w:szCs w:val="28"/>
+          <w:rtl/>
+          <w:lang w:bidi="fa-IR"/>
+        </w:rPr>
+        <w:t>ه</w:t>
+      </w:r>
+      <w:r>
+        <w:rPr>
+          <w:rFonts w:ascii="Bahnschrift" w:hAnsi="Bahnschrift" w:cs="B Nazanin"/>
+          <w:sz w:val="28"/>
+          <w:szCs w:val="28"/>
+          <w:rtl/>
+          <w:lang w:bidi="fa-IR"/>
+        </w:rPr>
+        <w:t xml:space="preserve"> ها</w:t>
+      </w:r>
+      <w:r>
+        <w:rPr>
+          <w:rFonts w:ascii="Bahnschrift" w:hAnsi="Bahnschrift" w:cs="B Nazanin" w:hint="cs"/>
+          <w:sz w:val="28"/>
+          <w:szCs w:val="28"/>
+          <w:rtl/>
+          <w:lang w:bidi="fa-IR"/>
+        </w:rPr>
+        <w:t>ی</w:t>
+      </w:r>
+      <w:r>
+        <w:rPr>
+          <w:rFonts w:ascii="Bahnschrift" w:hAnsi="Bahnschrift" w:cs="B Nazanin"/>
+          <w:sz w:val="28"/>
+          <w:szCs w:val="28"/>
+          <w:rtl/>
+          <w:lang w:bidi="fa-IR"/>
+        </w:rPr>
+        <w:t xml:space="preserve"> مورد ن</w:t>
+      </w:r>
+      <w:r>
+        <w:rPr>
+          <w:rFonts w:ascii="Bahnschrift" w:hAnsi="Bahnschrift" w:cs="B Nazanin" w:hint="cs"/>
+          <w:sz w:val="28"/>
+          <w:szCs w:val="28"/>
+          <w:rtl/>
+          <w:lang w:bidi="fa-IR"/>
+        </w:rPr>
+        <w:t>ی</w:t>
+      </w:r>
+      <w:r>
+        <w:rPr>
+          <w:rFonts w:ascii="Bahnschrift" w:hAnsi="Bahnschrift" w:cs="B Nazanin" w:hint="eastAsia"/>
+          <w:sz w:val="28"/>
+          <w:szCs w:val="28"/>
+          <w:rtl/>
+          <w:lang w:bidi="fa-IR"/>
+        </w:rPr>
+        <w:t>از</w:t>
+      </w:r>
+      <w:r>
+        <w:rPr>
+          <w:rFonts w:ascii="Bahnschrift" w:hAnsi="Bahnschrift" w:cs="B Nazanin"/>
+          <w:sz w:val="28"/>
+          <w:szCs w:val="28"/>
+          <w:rtl/>
+          <w:lang w:bidi="fa-IR"/>
+        </w:rPr>
+        <w:t xml:space="preserve"> برا</w:t>
+      </w:r>
+      <w:r>
+        <w:rPr>
+          <w:rFonts w:ascii="Bahnschrift" w:hAnsi="Bahnschrift" w:cs="B Nazanin" w:hint="cs"/>
+          <w:sz w:val="28"/>
+          <w:szCs w:val="28"/>
+          <w:rtl/>
+          <w:lang w:bidi="fa-IR"/>
+        </w:rPr>
+        <w:t>ی</w:t>
+      </w:r>
+      <w:r>
+        <w:rPr>
+          <w:rFonts w:ascii="Bahnschrift" w:hAnsi="Bahnschrift" w:cs="B Nazanin"/>
+          <w:sz w:val="28"/>
+          <w:szCs w:val="28"/>
+          <w:rtl/>
+          <w:lang w:bidi="fa-IR"/>
+        </w:rPr>
+        <w:t xml:space="preserve"> اطم</w:t>
+      </w:r>
+      <w:r>
+        <w:rPr>
+          <w:rFonts w:ascii="Bahnschrift" w:hAnsi="Bahnschrift" w:cs="B Nazanin" w:hint="cs"/>
+          <w:sz w:val="28"/>
+          <w:szCs w:val="28"/>
+          <w:rtl/>
+          <w:lang w:bidi="fa-IR"/>
+        </w:rPr>
+        <w:t>ی</w:t>
+      </w:r>
+      <w:r>
+        <w:rPr>
+          <w:rFonts w:ascii="Bahnschrift" w:hAnsi="Bahnschrift" w:cs="B Nazanin" w:hint="eastAsia"/>
+          <w:sz w:val="28"/>
+          <w:szCs w:val="28"/>
+          <w:rtl/>
+          <w:lang w:bidi="fa-IR"/>
+        </w:rPr>
+        <w:t>نان</w:t>
+      </w:r>
+      <w:r>
+        <w:rPr>
+          <w:rFonts w:ascii="Bahnschrift" w:hAnsi="Bahnschrift" w:cs="B Nazanin"/>
+          <w:sz w:val="28"/>
+          <w:szCs w:val="28"/>
+          <w:rtl/>
+          <w:lang w:bidi="fa-IR"/>
+        </w:rPr>
+        <w:t xml:space="preserve"> از حل آنها است.</w:t>
+      </w:r>
+    </w:p>
+    <w:p>
+      <w:pPr>
+        <w:bidi/>
+        <w:rPr>
+          <w:rFonts w:ascii="Bahnschrift" w:hAnsi="Bahnschrift" w:cs="B Nazanin"/>
+          <w:sz w:val="28"/>
+          <w:szCs w:val="28"/>
+          <w:rtl/>
+          <w:lang w:bidi="fa-IR"/>
+        </w:rPr>
+      </w:pPr>
+      <w:r>
+        <w:rPr>
+          <w:rFonts w:ascii="Bahnschrift" w:hAnsi="Bahnschrift" w:cs="B Nazanin"/>
+          <w:sz w:val="28"/>
+          <w:szCs w:val="28"/>
+          <w:rtl/>
+          <w:lang w:bidi="fa-IR"/>
+        </w:rPr>
+        <w:t>ا</w:t>
+      </w:r>
+      <w:r>
+        <w:rPr>
+          <w:rFonts w:ascii="Bahnschrift" w:hAnsi="Bahnschrift" w:cs="B Nazanin" w:hint="cs"/>
+          <w:sz w:val="28"/>
+          <w:szCs w:val="28"/>
+          <w:rtl/>
+          <w:lang w:bidi="fa-IR"/>
+        </w:rPr>
+        <w:t>ی</w:t>
+      </w:r>
+      <w:r>
+        <w:rPr>
+          <w:rFonts w:ascii="Bahnschrift" w:hAnsi="Bahnschrift" w:cs="B Nazanin" w:hint="eastAsia"/>
+          <w:sz w:val="28"/>
+          <w:szCs w:val="28"/>
+          <w:rtl/>
+          <w:lang w:bidi="fa-IR"/>
+        </w:rPr>
+        <w:t>ن</w:t>
+      </w:r>
+      <w:r>
+        <w:rPr>
+          <w:rFonts w:ascii="Bahnschrift" w:hAnsi="Bahnschrift" w:cs="B Nazanin"/>
+          <w:sz w:val="28"/>
+          <w:szCs w:val="28"/>
+          <w:rtl/>
+          <w:lang w:bidi="fa-IR"/>
+        </w:rPr>
+        <w:t xml:space="preserve"> بخش در سطح فن</w:t>
+      </w:r>
+      <w:r>
+        <w:rPr>
+          <w:rFonts w:ascii="Bahnschrift" w:hAnsi="Bahnschrift" w:cs="B Nazanin" w:hint="cs"/>
+          <w:sz w:val="28"/>
+          <w:szCs w:val="28"/>
+          <w:rtl/>
+          <w:lang w:bidi="fa-IR"/>
+        </w:rPr>
+        <w:t>ی</w:t>
+      </w:r>
+      <w:r>
+        <w:rPr>
+          <w:rFonts w:ascii="Bahnschrift" w:hAnsi="Bahnschrift" w:cs="B Nazanin"/>
+          <w:sz w:val="28"/>
+          <w:szCs w:val="28"/>
+          <w:rtl/>
+          <w:lang w:bidi="fa-IR"/>
+        </w:rPr>
+        <w:t xml:space="preserve"> مورد هدف قرار م</w:t>
+      </w:r>
+      <w:r>
+        <w:rPr>
+          <w:rFonts w:ascii="Bahnschrift" w:hAnsi="Bahnschrift" w:cs="B Nazanin" w:hint="cs"/>
+          <w:sz w:val="28"/>
+          <w:szCs w:val="28"/>
+          <w:rtl/>
+          <w:lang w:bidi="fa-IR"/>
+        </w:rPr>
+        <w:t>ی</w:t>
+      </w:r>
+      <w:r>
+        <w:rPr>
+          <w:rFonts w:ascii="Bahnschrift" w:hAnsi="Bahnschrift" w:cs="B Nazanin"/>
+          <w:sz w:val="28"/>
+          <w:szCs w:val="28"/>
+          <w:rtl/>
+          <w:lang w:bidi="fa-IR"/>
+        </w:rPr>
+        <w:t xml:space="preserve"> گ</w:t>
+      </w:r>
+      <w:r>
+        <w:rPr>
+          <w:rFonts w:ascii="Bahnschrift" w:hAnsi="Bahnschrift" w:cs="B Nazanin" w:hint="cs"/>
+          <w:sz w:val="28"/>
+          <w:szCs w:val="28"/>
+          <w:rtl/>
+          <w:lang w:bidi="fa-IR"/>
+        </w:rPr>
+        <w:t>ی</w:t>
+      </w:r>
+      <w:r>
+        <w:rPr>
+          <w:rFonts w:ascii="Bahnschrift" w:hAnsi="Bahnschrift" w:cs="B Nazanin" w:hint="eastAsia"/>
+          <w:sz w:val="28"/>
+          <w:szCs w:val="28"/>
+          <w:rtl/>
+          <w:lang w:bidi="fa-IR"/>
+        </w:rPr>
+        <w:t>رد</w:t>
+      </w:r>
+      <w:r>
+        <w:rPr>
+          <w:rFonts w:ascii="Bahnschrift" w:hAnsi="Bahnschrift" w:cs="B Nazanin"/>
+          <w:sz w:val="28"/>
+          <w:szCs w:val="28"/>
+          <w:rtl/>
+          <w:lang w:bidi="fa-IR"/>
+        </w:rPr>
+        <w:t xml:space="preserve"> و با</w:t>
+      </w:r>
+      <w:r>
+        <w:rPr>
+          <w:rFonts w:ascii="Bahnschrift" w:hAnsi="Bahnschrift" w:cs="B Nazanin" w:hint="cs"/>
+          <w:sz w:val="28"/>
+          <w:szCs w:val="28"/>
+          <w:rtl/>
+          <w:lang w:bidi="fa-IR"/>
+        </w:rPr>
+        <w:t>ی</w:t>
+      </w:r>
+      <w:r>
+        <w:rPr>
+          <w:rFonts w:ascii="Bahnschrift" w:hAnsi="Bahnschrift" w:cs="B Nazanin" w:hint="eastAsia"/>
+          <w:sz w:val="28"/>
+          <w:szCs w:val="28"/>
+          <w:rtl/>
+          <w:lang w:bidi="fa-IR"/>
+        </w:rPr>
+        <w:t>د</w:t>
+      </w:r>
+      <w:r>
+        <w:rPr>
+          <w:rFonts w:ascii="Bahnschrift" w:hAnsi="Bahnschrift" w:cs="B Nazanin"/>
+          <w:sz w:val="28"/>
+          <w:szCs w:val="28"/>
+          <w:rtl/>
+          <w:lang w:bidi="fa-IR"/>
+        </w:rPr>
+        <w:t xml:space="preserve"> تمام اطلاعات لازم برا</w:t>
+      </w:r>
+      <w:r>
+        <w:rPr>
+          <w:rFonts w:ascii="Bahnschrift" w:hAnsi="Bahnschrift" w:cs="B Nazanin" w:hint="cs"/>
+          <w:sz w:val="28"/>
+          <w:szCs w:val="28"/>
+          <w:rtl/>
+          <w:lang w:bidi="fa-IR"/>
+        </w:rPr>
+        <w:t>ی</w:t>
+      </w:r>
+      <w:r>
+        <w:rPr>
+          <w:rFonts w:ascii="Bahnschrift" w:hAnsi="Bahnschrift" w:cs="B Nazanin"/>
+          <w:sz w:val="28"/>
+          <w:szCs w:val="28"/>
+          <w:rtl/>
+          <w:lang w:bidi="fa-IR"/>
+        </w:rPr>
+        <w:t xml:space="preserve"> ت</w:t>
+      </w:r>
+      <w:r>
+        <w:rPr>
+          <w:rFonts w:ascii="Bahnschrift" w:hAnsi="Bahnschrift" w:cs="B Nazanin" w:hint="cs"/>
+          <w:sz w:val="28"/>
+          <w:szCs w:val="28"/>
+          <w:rtl/>
+          <w:lang w:bidi="fa-IR"/>
+        </w:rPr>
+        <w:t>ی</w:t>
+      </w:r>
+      <w:r>
+        <w:rPr>
+          <w:rFonts w:ascii="Bahnschrift" w:hAnsi="Bahnschrift" w:cs="B Nazanin" w:hint="eastAsia"/>
+          <w:sz w:val="28"/>
+          <w:szCs w:val="28"/>
+          <w:rtl/>
+          <w:lang w:bidi="fa-IR"/>
+        </w:rPr>
+        <w:t>م</w:t>
+      </w:r>
+      <w:r>
+        <w:rPr>
+          <w:rFonts w:ascii="Bahnschrift" w:hAnsi="Bahnschrift" w:cs="B Nazanin"/>
+          <w:sz w:val="28"/>
+          <w:szCs w:val="28"/>
+          <w:rtl/>
+          <w:lang w:bidi="fa-IR"/>
+        </w:rPr>
+        <w:t xml:space="preserve"> ها</w:t>
+      </w:r>
+      <w:r>
+        <w:rPr>
+          <w:rFonts w:ascii="Bahnschrift" w:hAnsi="Bahnschrift" w:cs="B Nazanin" w:hint="cs"/>
+          <w:sz w:val="28"/>
+          <w:szCs w:val="28"/>
+          <w:rtl/>
+          <w:lang w:bidi="fa-IR"/>
+        </w:rPr>
+        <w:t>ی</w:t>
+      </w:r>
+      <w:r>
+        <w:rPr>
+          <w:rFonts w:ascii="Bahnschrift" w:hAnsi="Bahnschrift" w:cs="B Nazanin"/>
+          <w:sz w:val="28"/>
+          <w:szCs w:val="28"/>
+          <w:rtl/>
+          <w:lang w:bidi="fa-IR"/>
+        </w:rPr>
+        <w:t xml:space="preserve"> فن</w:t>
+      </w:r>
+      <w:r>
+        <w:rPr>
+          <w:rFonts w:ascii="Bahnschrift" w:hAnsi="Bahnschrift" w:cs="B Nazanin" w:hint="cs"/>
+          <w:sz w:val="28"/>
+          <w:szCs w:val="28"/>
+          <w:rtl/>
+          <w:lang w:bidi="fa-IR"/>
+        </w:rPr>
+        <w:t>ی</w:t>
+      </w:r>
+      <w:r>
+        <w:rPr>
+          <w:rFonts w:ascii="Bahnschrift" w:hAnsi="Bahnschrift" w:cs="B Nazanin"/>
+          <w:sz w:val="28"/>
+          <w:szCs w:val="28"/>
+          <w:rtl/>
+          <w:lang w:bidi="fa-IR"/>
+        </w:rPr>
+        <w:t xml:space="preserve"> </w:t>
+      </w:r>
+      <w:r>
+        <w:rPr>
+          <w:rFonts w:ascii="Bahnschrift" w:hAnsi="Bahnschrift" w:cs="B Nazanin" w:hint="cs"/>
+          <w:sz w:val="28"/>
+          <w:szCs w:val="28"/>
+          <w:rtl/>
+          <w:lang w:bidi="fa-IR"/>
+        </w:rPr>
+        <w:t xml:space="preserve">فراهم </w:t>
+      </w:r>
+      <w:r>
+        <w:rPr>
+          <w:rFonts w:ascii="Bahnschrift" w:hAnsi="Bahnschrift" w:cs="B Nazanin" w:hint="cs"/>
+          <w:sz w:val="28"/>
+          <w:szCs w:val="28"/>
+          <w:rtl/>
+          <w:lang w:bidi="fa-IR"/>
+        </w:rPr>
+        <w:t>شود که آنها مسئله را درک کنند</w:t>
+      </w:r>
+      <w:r>
+        <w:rPr>
+          <w:rFonts w:ascii="Bahnschrift" w:hAnsi="Bahnschrift" w:cs="B Nazanin"/>
+          <w:sz w:val="28"/>
+          <w:szCs w:val="28"/>
+          <w:rtl/>
+          <w:lang w:bidi="fa-IR"/>
+        </w:rPr>
+        <w:t xml:space="preserve"> و قادر به حل </w:t>
+      </w:r>
+      <w:r>
+        <w:rPr>
+          <w:rFonts w:ascii="Bahnschrift" w:hAnsi="Bahnschrift" w:cs="B Nazanin" w:hint="cs"/>
+          <w:sz w:val="28"/>
+          <w:szCs w:val="28"/>
+          <w:rtl/>
+          <w:lang w:bidi="fa-IR"/>
+        </w:rPr>
+        <w:t>آن</w:t>
+      </w:r>
+      <w:r>
+        <w:rPr>
+          <w:rFonts w:ascii="Bahnschrift" w:hAnsi="Bahnschrift" w:cs="B Nazanin"/>
+          <w:sz w:val="28"/>
+          <w:szCs w:val="28"/>
+          <w:rtl/>
+          <w:lang w:bidi="fa-IR"/>
+        </w:rPr>
+        <w:t xml:space="preserve"> </w:t>
+      </w:r>
+      <w:r>
+        <w:rPr>
+          <w:rFonts w:ascii="Bahnschrift" w:hAnsi="Bahnschrift" w:cs="B Nazanin"/>
+          <w:sz w:val="28"/>
+          <w:szCs w:val="28"/>
+          <w:rtl/>
+          <w:lang w:bidi="fa-IR"/>
+        </w:rPr>
+        <w:t>باش</w:t>
+      </w:r>
+      <w:r>
+        <w:rPr>
+          <w:rFonts w:ascii="Bahnschrift" w:hAnsi="Bahnschrift" w:cs="B Nazanin" w:hint="cs"/>
+          <w:sz w:val="28"/>
+          <w:szCs w:val="28"/>
+          <w:rtl/>
+          <w:lang w:bidi="fa-IR"/>
+        </w:rPr>
+        <w:t>ن</w:t>
+      </w:r>
+      <w:r>
+        <w:rPr>
+          <w:rFonts w:ascii="Bahnschrift" w:hAnsi="Bahnschrift" w:cs="B Nazanin"/>
+          <w:sz w:val="28"/>
+          <w:szCs w:val="28"/>
+          <w:rtl/>
+          <w:lang w:bidi="fa-IR"/>
+        </w:rPr>
+        <w:t>د.</w:t>
+      </w:r>
+    </w:p>
+    <w:p>
+      <w:pPr>
+        <w:bidi/>
+        <w:rPr>
+          <w:rFonts w:ascii="Bahnschrift" w:hAnsi="Bahnschrift" w:cs="B Nazanin"/>
+          <w:sz w:val="28"/>
+          <w:szCs w:val="28"/>
+          <w:rtl/>
+          <w:lang w:bidi="fa-IR"/>
+        </w:rPr>
+      </w:pPr>
+      <w:r>
+        <w:rPr>
+          <w:rFonts w:ascii="Bahnschrift" w:hAnsi="Bahnschrift" w:cs="B Nazanin"/>
+          <w:sz w:val="28"/>
+          <w:szCs w:val="28"/>
+          <w:rtl/>
+          <w:lang w:bidi="fa-IR"/>
+        </w:rPr>
+        <w:t xml:space="preserve">بخش </w:t>
+      </w:r>
+      <w:r>
+        <w:rPr>
+          <w:rFonts w:ascii="Bahnschrift" w:hAnsi="Bahnschrift" w:cs="B Nazanin" w:hint="cs"/>
+          <w:sz w:val="28"/>
+          <w:szCs w:val="28"/>
+          <w:rtl/>
+          <w:lang w:bidi="fa-IR"/>
+        </w:rPr>
+        <w:t>ی</w:t>
+      </w:r>
+      <w:r>
+        <w:rPr>
+          <w:rFonts w:ascii="Bahnschrift" w:hAnsi="Bahnschrift" w:cs="B Nazanin" w:hint="eastAsia"/>
+          <w:sz w:val="28"/>
+          <w:szCs w:val="28"/>
+          <w:rtl/>
+          <w:lang w:bidi="fa-IR"/>
+        </w:rPr>
+        <w:t>افته</w:t>
+      </w:r>
+      <w:r>
+        <w:rPr>
+          <w:rFonts w:ascii="Bahnschrift" w:hAnsi="Bahnschrift" w:cs="B Nazanin"/>
+          <w:sz w:val="28"/>
+          <w:szCs w:val="28"/>
+          <w:rtl/>
+          <w:lang w:bidi="fa-IR"/>
+        </w:rPr>
+        <w:t xml:space="preserve"> ها با</w:t>
+      </w:r>
+      <w:r>
+        <w:rPr>
+          <w:rFonts w:ascii="Bahnschrift" w:hAnsi="Bahnschrift" w:cs="B Nazanin" w:hint="cs"/>
+          <w:sz w:val="28"/>
+          <w:szCs w:val="28"/>
+          <w:rtl/>
+          <w:lang w:bidi="fa-IR"/>
+        </w:rPr>
+        <w:t>ی</w:t>
+      </w:r>
+      <w:r>
+        <w:rPr>
+          <w:rFonts w:ascii="Bahnschrift" w:hAnsi="Bahnschrift" w:cs="B Nazanin" w:hint="eastAsia"/>
+          <w:sz w:val="28"/>
+          <w:szCs w:val="28"/>
+          <w:rtl/>
+          <w:lang w:bidi="fa-IR"/>
+        </w:rPr>
+        <w:t>د</w:t>
+      </w:r>
+      <w:r>
+        <w:rPr>
+          <w:rFonts w:ascii="Bahnschrift" w:hAnsi="Bahnschrift" w:cs="B Nazanin"/>
+          <w:sz w:val="28"/>
+          <w:szCs w:val="28"/>
+          <w:rtl/>
+          <w:lang w:bidi="fa-IR"/>
+        </w:rPr>
+        <w:t xml:space="preserve"> شامل موارد ز</w:t>
+      </w:r>
+      <w:r>
+        <w:rPr>
+          <w:rFonts w:ascii="Bahnschrift" w:hAnsi="Bahnschrift" w:cs="B Nazanin" w:hint="cs"/>
+          <w:sz w:val="28"/>
+          <w:szCs w:val="28"/>
+          <w:rtl/>
+          <w:lang w:bidi="fa-IR"/>
+        </w:rPr>
+        <w:t>ی</w:t>
+      </w:r>
+      <w:r>
+        <w:rPr>
+          <w:rFonts w:ascii="Bahnschrift" w:hAnsi="Bahnschrift" w:cs="B Nazanin" w:hint="eastAsia"/>
+          <w:sz w:val="28"/>
+          <w:szCs w:val="28"/>
+          <w:rtl/>
+          <w:lang w:bidi="fa-IR"/>
+        </w:rPr>
+        <w:t>ر</w:t>
+      </w:r>
+      <w:r>
+        <w:rPr>
+          <w:rFonts w:ascii="Bahnschrift" w:hAnsi="Bahnschrift" w:cs="B Nazanin"/>
+          <w:sz w:val="28"/>
+          <w:szCs w:val="28"/>
+          <w:rtl/>
+          <w:lang w:bidi="fa-IR"/>
+        </w:rPr>
+        <w:t xml:space="preserve"> باشد:</w:t>
+      </w:r>
+    </w:p>
+    <w:p>
+      <w:pPr>
+        <w:pStyle w:val="ListParagraph"/>
+        <w:numPr>
+          <w:ilvl w:val="0"/>
+          <w:numId w:val="3"/>
+        </w:numPr>
+        <w:bidi/>
+        <w:rPr>
+          <w:rFonts w:ascii="Bahnschrift" w:hAnsi="Bahnschrift" w:cs="B Nazanin"/>
+          <w:sz w:val="28"/>
+          <w:szCs w:val="28"/>
+          <w:rtl/>
+          <w:lang w:bidi="fa-IR"/>
+        </w:rPr>
+      </w:pPr>
+      <w:r>
+        <w:rPr>
+          <w:rFonts w:ascii="Bahnschrift" w:hAnsi="Bahnschrift" w:cs="B Nazanin" w:hint="cs"/>
+          <w:sz w:val="28"/>
+          <w:szCs w:val="28"/>
+          <w:rtl/>
+          <w:lang w:bidi="fa-IR"/>
+        </w:rPr>
+        <w:t xml:space="preserve">یک </w:t>
+      </w:r>
+      <w:r>
+        <w:rPr>
+          <w:rFonts w:ascii="Bahnschrift" w:hAnsi="Bahnschrift" w:cs="B Nazanin"/>
+          <w:sz w:val="28"/>
+          <w:szCs w:val="28"/>
+          <w:rtl/>
+          <w:lang w:bidi="fa-IR"/>
+        </w:rPr>
+        <w:t>شماره</w:t>
+      </w:r>
+      <w:r>
+        <w:rPr>
+          <w:rFonts w:ascii="Bahnschrift" w:hAnsi="Bahnschrift" w:cs="B Nazanin" w:hint="cs"/>
+          <w:sz w:val="28"/>
+          <w:szCs w:val="28"/>
+          <w:rtl/>
+          <w:lang w:bidi="fa-IR"/>
+        </w:rPr>
+        <w:t xml:space="preserve"> ی</w:t>
+      </w:r>
+      <w:r>
+        <w:rPr>
+          <w:rFonts w:ascii="Bahnschrift" w:hAnsi="Bahnschrift" w:cs="B Nazanin"/>
+          <w:sz w:val="28"/>
+          <w:szCs w:val="28"/>
+          <w:rtl/>
+          <w:lang w:bidi="fa-IR"/>
+        </w:rPr>
+        <w:t xml:space="preserve"> مرجع برا</w:t>
+      </w:r>
+      <w:r>
+        <w:rPr>
+          <w:rFonts w:ascii="Bahnschrift" w:hAnsi="Bahnschrift" w:cs="B Nazanin" w:hint="cs"/>
+          <w:sz w:val="28"/>
+          <w:szCs w:val="28"/>
+          <w:rtl/>
+          <w:lang w:bidi="fa-IR"/>
+        </w:rPr>
+        <w:t>ی</w:t>
+      </w:r>
+      <w:r>
+        <w:rPr>
+          <w:rFonts w:ascii="Bahnschrift" w:hAnsi="Bahnschrift" w:cs="B Nazanin"/>
+          <w:sz w:val="28"/>
+          <w:szCs w:val="28"/>
+          <w:rtl/>
+          <w:lang w:bidi="fa-IR"/>
+        </w:rPr>
+        <w:t xml:space="preserve"> </w:t>
+      </w:r>
+      <w:r>
+        <w:rPr>
+          <w:rFonts w:ascii="Bahnschrift" w:hAnsi="Bahnschrift" w:cs="B Nazanin" w:hint="cs"/>
+          <w:sz w:val="28"/>
+          <w:szCs w:val="28"/>
+          <w:rtl/>
+          <w:lang w:bidi="fa-IR"/>
+        </w:rPr>
+        <w:t>رجوع</w:t>
+      </w:r>
+      <w:r>
+        <w:rPr>
+          <w:rFonts w:ascii="Bahnschrift" w:hAnsi="Bahnschrift" w:cs="B Nazanin"/>
+          <w:sz w:val="28"/>
+          <w:szCs w:val="28"/>
+          <w:rtl/>
+          <w:lang w:bidi="fa-IR"/>
+        </w:rPr>
+        <w:t xml:space="preserve"> آسان با تصاو</w:t>
+      </w:r>
+      <w:r>
+        <w:rPr>
+          <w:rFonts w:ascii="Bahnschrift" w:hAnsi="Bahnschrift" w:cs="B Nazanin" w:hint="cs"/>
+          <w:sz w:val="28"/>
+          <w:szCs w:val="28"/>
+          <w:rtl/>
+          <w:lang w:bidi="fa-IR"/>
+        </w:rPr>
+        <w:t>ی</w:t>
+      </w:r>
+      <w:r>
+        <w:rPr>
+          <w:rFonts w:ascii="Bahnschrift" w:hAnsi="Bahnschrift" w:cs="B Nazanin" w:hint="eastAsia"/>
+          <w:sz w:val="28"/>
+          <w:szCs w:val="28"/>
+          <w:rtl/>
+          <w:lang w:bidi="fa-IR"/>
+        </w:rPr>
+        <w:t>ر</w:t>
+      </w:r>
+    </w:p>
+    <w:p>
+      <w:pPr>
+        <w:pStyle w:val="ListParagraph"/>
+        <w:numPr>
+          <w:ilvl w:val="0"/>
+          <w:numId w:val="3"/>
+        </w:numPr>
+        <w:bidi/>
+        <w:rPr>
+          <w:rFonts w:ascii="Bahnschrift" w:hAnsi="Bahnschrift" w:cs="B Nazanin"/>
+          <w:sz w:val="28"/>
+          <w:szCs w:val="28"/>
+          <w:rtl/>
+          <w:lang w:bidi="fa-IR"/>
+        </w:rPr>
+      </w:pPr>
+      <w:r>
+        <w:rPr>
+          <w:rFonts w:ascii="Bahnschrift" w:hAnsi="Bahnschrift" w:cs="B Nazanin" w:hint="cs"/>
+          <w:sz w:val="28"/>
+          <w:szCs w:val="28"/>
+          <w:rtl/>
+          <w:lang w:bidi="fa-IR"/>
+        </w:rPr>
+        <w:t>عامل</w:t>
+      </w:r>
+      <w:r>
+        <w:rPr>
+          <w:rFonts w:ascii="Bahnschrift" w:hAnsi="Bahnschrift" w:cs="B Nazanin"/>
+          <w:sz w:val="28"/>
+          <w:szCs w:val="28"/>
+          <w:rtl/>
+          <w:lang w:bidi="fa-IR"/>
+        </w:rPr>
+        <w:t xml:space="preserve"> آس</w:t>
+      </w:r>
+      <w:r>
+        <w:rPr>
+          <w:rFonts w:ascii="Bahnschrift" w:hAnsi="Bahnschrift" w:cs="B Nazanin" w:hint="cs"/>
+          <w:sz w:val="28"/>
+          <w:szCs w:val="28"/>
+          <w:rtl/>
+          <w:lang w:bidi="fa-IR"/>
+        </w:rPr>
+        <w:t>ی</w:t>
+      </w:r>
+      <w:r>
+        <w:rPr>
+          <w:rFonts w:ascii="Bahnschrift" w:hAnsi="Bahnschrift" w:cs="B Nazanin" w:hint="eastAsia"/>
+          <w:sz w:val="28"/>
+          <w:szCs w:val="28"/>
+          <w:rtl/>
+          <w:lang w:bidi="fa-IR"/>
+        </w:rPr>
+        <w:t>ب</w:t>
+      </w:r>
+      <w:r>
+        <w:rPr>
+          <w:rFonts w:ascii="Bahnschrift" w:hAnsi="Bahnschrift" w:cs="B Nazanin"/>
+          <w:sz w:val="28"/>
+          <w:szCs w:val="28"/>
+          <w:rtl/>
+          <w:lang w:bidi="fa-IR"/>
+        </w:rPr>
+        <w:t xml:space="preserve"> د</w:t>
+      </w:r>
+      <w:r>
+        <w:rPr>
+          <w:rFonts w:ascii="Bahnschrift" w:hAnsi="Bahnschrift" w:cs="B Nazanin" w:hint="cs"/>
+          <w:sz w:val="28"/>
+          <w:szCs w:val="28"/>
+          <w:rtl/>
+          <w:lang w:bidi="fa-IR"/>
+        </w:rPr>
+        <w:t>ی</w:t>
+      </w:r>
+      <w:r>
+        <w:rPr>
+          <w:rFonts w:ascii="Bahnschrift" w:hAnsi="Bahnschrift" w:cs="B Nazanin" w:hint="eastAsia"/>
+          <w:sz w:val="28"/>
+          <w:szCs w:val="28"/>
+          <w:rtl/>
+          <w:lang w:bidi="fa-IR"/>
+        </w:rPr>
+        <w:t>ده</w:t>
+      </w:r>
+    </w:p>
+    <w:p>
+      <w:pPr>
+        <w:pStyle w:val="ListParagraph"/>
+        <w:numPr>
+          <w:ilvl w:val="0"/>
+          <w:numId w:val="3"/>
+        </w:numPr>
+        <w:bidi/>
+        <w:rPr>
+          <w:rFonts w:ascii="Bahnschrift" w:hAnsi="Bahnschrift" w:cs="B Nazanin"/>
+          <w:sz w:val="28"/>
+          <w:szCs w:val="28"/>
+          <w:rtl/>
+          <w:lang w:bidi="fa-IR"/>
+        </w:rPr>
+      </w:pPr>
+      <w:r>
+        <w:rPr>
+          <w:rFonts w:ascii="Bahnschrift" w:hAnsi="Bahnschrift" w:cs="B Nazanin" w:hint="cs"/>
+          <w:sz w:val="28"/>
+          <w:szCs w:val="28"/>
+          <w:rtl/>
+          <w:lang w:bidi="fa-IR"/>
+        </w:rPr>
+        <w:t>ی</w:t>
+      </w:r>
+      <w:r>
+        <w:rPr>
+          <w:rFonts w:ascii="Bahnschrift" w:hAnsi="Bahnschrift" w:cs="B Nazanin" w:hint="eastAsia"/>
+          <w:sz w:val="28"/>
+          <w:szCs w:val="28"/>
+          <w:rtl/>
+          <w:lang w:bidi="fa-IR"/>
+        </w:rPr>
+        <w:t>ک</w:t>
+      </w:r>
+      <w:r>
+        <w:rPr>
+          <w:rFonts w:ascii="Bahnschrift" w:hAnsi="Bahnschrift" w:cs="B Nazanin"/>
+          <w:sz w:val="28"/>
+          <w:szCs w:val="28"/>
+          <w:rtl/>
+          <w:lang w:bidi="fa-IR"/>
+        </w:rPr>
+        <w:t xml:space="preserve"> توص</w:t>
+      </w:r>
+      <w:r>
+        <w:rPr>
+          <w:rFonts w:ascii="Bahnschrift" w:hAnsi="Bahnschrift" w:cs="B Nazanin" w:hint="cs"/>
+          <w:sz w:val="28"/>
+          <w:szCs w:val="28"/>
+          <w:rtl/>
+          <w:lang w:bidi="fa-IR"/>
+        </w:rPr>
+        <w:t>ی</w:t>
+      </w:r>
+      <w:r>
+        <w:rPr>
+          <w:rFonts w:ascii="Bahnschrift" w:hAnsi="Bahnschrift" w:cs="B Nazanin" w:hint="eastAsia"/>
+          <w:sz w:val="28"/>
+          <w:szCs w:val="28"/>
+          <w:rtl/>
+          <w:lang w:bidi="fa-IR"/>
+        </w:rPr>
+        <w:t>ف</w:t>
+      </w:r>
+      <w:r>
+        <w:rPr>
+          <w:rFonts w:ascii="Bahnschrift" w:hAnsi="Bahnschrift" w:cs="B Nazanin"/>
+          <w:sz w:val="28"/>
+          <w:szCs w:val="28"/>
+          <w:rtl/>
+          <w:lang w:bidi="fa-IR"/>
+        </w:rPr>
+        <w:t xml:space="preserve"> فن</w:t>
+      </w:r>
+      <w:r>
+        <w:rPr>
+          <w:rFonts w:ascii="Bahnschrift" w:hAnsi="Bahnschrift" w:cs="B Nazanin" w:hint="cs"/>
+          <w:sz w:val="28"/>
+          <w:szCs w:val="28"/>
+          <w:rtl/>
+          <w:lang w:bidi="fa-IR"/>
+        </w:rPr>
+        <w:t>ی</w:t>
+      </w:r>
+      <w:r>
+        <w:rPr>
+          <w:rFonts w:ascii="Bahnschrift" w:hAnsi="Bahnschrift" w:cs="B Nazanin"/>
+          <w:sz w:val="28"/>
+          <w:szCs w:val="28"/>
+          <w:rtl/>
+          <w:lang w:bidi="fa-IR"/>
+        </w:rPr>
+        <w:t xml:space="preserve"> از موضوع</w:t>
+      </w:r>
+    </w:p>
+    <w:p>
+      <w:pPr>
+        <w:pStyle w:val="ListParagraph"/>
+        <w:numPr>
+          <w:ilvl w:val="0"/>
+          <w:numId w:val="3"/>
+        </w:numPr>
+        <w:bidi/>
+        <w:rPr>
+          <w:rFonts w:ascii="Bahnschrift" w:hAnsi="Bahnschrift" w:cs="B Nazanin"/>
+          <w:sz w:val="28"/>
+          <w:szCs w:val="28"/>
+          <w:rtl/>
+          <w:lang w:bidi="fa-IR"/>
+        </w:rPr>
+      </w:pPr>
+      <w:r>
+        <w:rPr>
+          <w:rFonts w:ascii="Bahnschrift" w:hAnsi="Bahnschrift" w:cs="B Nazanin"/>
+          <w:sz w:val="28"/>
+          <w:szCs w:val="28"/>
+          <w:rtl/>
+          <w:lang w:bidi="fa-IR"/>
+        </w:rPr>
+        <w:t>بخش حل و فصل مسئله</w:t>
+      </w:r>
+    </w:p>
+    <w:p>
+      <w:pPr>
+        <w:pStyle w:val="ListParagraph"/>
+        <w:numPr>
+          <w:ilvl w:val="0"/>
+          <w:numId w:val="3"/>
+        </w:numPr>
+        <w:bidi/>
+        <w:rPr>
+          <w:rFonts w:ascii="Bahnschrift" w:hAnsi="Bahnschrift" w:cs="B Nazanin"/>
+          <w:sz w:val="28"/>
+          <w:szCs w:val="28"/>
+          <w:rtl/>
+          <w:lang w:bidi="fa-IR"/>
+        </w:rPr>
+      </w:pPr>
+      <w:r>
+        <w:rPr>
+          <w:rFonts w:ascii="Bahnschrift" w:hAnsi="Bahnschrift" w:cs="B Nazanin"/>
+          <w:sz w:val="28"/>
+          <w:szCs w:val="28"/>
+          <w:rtl/>
+          <w:lang w:bidi="fa-IR"/>
+        </w:rPr>
+        <w:t>رتبه ر</w:t>
+      </w:r>
+      <w:r>
+        <w:rPr>
+          <w:rFonts w:ascii="Bahnschrift" w:hAnsi="Bahnschrift" w:cs="B Nazanin" w:hint="cs"/>
+          <w:sz w:val="28"/>
+          <w:szCs w:val="28"/>
+          <w:rtl/>
+          <w:lang w:bidi="fa-IR"/>
+        </w:rPr>
+        <w:t>ی</w:t>
+      </w:r>
+      <w:r>
+        <w:rPr>
+          <w:rFonts w:ascii="Bahnschrift" w:hAnsi="Bahnschrift" w:cs="B Nazanin" w:hint="eastAsia"/>
+          <w:sz w:val="28"/>
+          <w:szCs w:val="28"/>
+          <w:rtl/>
+          <w:lang w:bidi="fa-IR"/>
+        </w:rPr>
+        <w:t>سک</w:t>
+      </w:r>
+      <w:r>
+        <w:rPr>
+          <w:rFonts w:ascii="Bahnschrift" w:hAnsi="Bahnschrift" w:cs="B Nazanin"/>
+          <w:sz w:val="28"/>
+          <w:szCs w:val="28"/>
+          <w:rtl/>
+          <w:lang w:bidi="fa-IR"/>
+        </w:rPr>
+        <w:t xml:space="preserve"> و ارزش تاث</w:t>
+      </w:r>
+      <w:r>
+        <w:rPr>
+          <w:rFonts w:ascii="Bahnschrift" w:hAnsi="Bahnschrift" w:cs="B Nazanin" w:hint="cs"/>
+          <w:sz w:val="28"/>
+          <w:szCs w:val="28"/>
+          <w:rtl/>
+          <w:lang w:bidi="fa-IR"/>
+        </w:rPr>
+        <w:t>ی</w:t>
+      </w:r>
+      <w:r>
+        <w:rPr>
+          <w:rFonts w:ascii="Bahnschrift" w:hAnsi="Bahnschrift" w:cs="B Nazanin" w:hint="eastAsia"/>
+          <w:sz w:val="28"/>
+          <w:szCs w:val="28"/>
+          <w:rtl/>
+          <w:lang w:bidi="fa-IR"/>
+        </w:rPr>
+        <w:t>ر</w:t>
+      </w:r>
+    </w:p>
+    <w:p>
+      <w:pPr>
+        <w:bidi/>
+        <w:rPr>
+          <w:rFonts w:ascii="Bahnschrift" w:hAnsi="Bahnschrift" w:cs="B Nazanin"/>
+          <w:sz w:val="28"/>
+          <w:szCs w:val="28"/>
+          <w:rtl/>
+          <w:lang w:bidi="fa-IR"/>
+        </w:rPr>
+      </w:pPr>
+      <w:r>
+        <w:rPr>
+          <w:rFonts w:ascii="Bahnschrift" w:hAnsi="Bahnschrift" w:cs="B Nazanin"/>
+          <w:sz w:val="28"/>
+          <w:szCs w:val="28"/>
+          <w:rtl/>
+          <w:lang w:bidi="fa-IR"/>
+        </w:rPr>
+        <w:t xml:space="preserve">هر </w:t>
+      </w:r>
+      <w:r>
+        <w:rPr>
+          <w:rFonts w:ascii="Bahnschrift" w:hAnsi="Bahnschrift" w:cs="B Nazanin" w:hint="cs"/>
+          <w:sz w:val="28"/>
+          <w:szCs w:val="28"/>
+          <w:rtl/>
+          <w:lang w:bidi="fa-IR"/>
+        </w:rPr>
+        <w:t>یافته ای</w:t>
+      </w:r>
+      <w:r>
+        <w:rPr>
+          <w:rFonts w:ascii="Bahnschrift" w:hAnsi="Bahnschrift" w:cs="B Nazanin"/>
+          <w:sz w:val="28"/>
+          <w:szCs w:val="28"/>
+          <w:rtl/>
+          <w:lang w:bidi="fa-IR"/>
+        </w:rPr>
+        <w:t xml:space="preserve"> با</w:t>
+      </w:r>
+      <w:r>
+        <w:rPr>
+          <w:rFonts w:ascii="Bahnschrift" w:hAnsi="Bahnschrift" w:cs="B Nazanin" w:hint="cs"/>
+          <w:sz w:val="28"/>
+          <w:szCs w:val="28"/>
+          <w:rtl/>
+          <w:lang w:bidi="fa-IR"/>
+        </w:rPr>
+        <w:t>ی</w:t>
+      </w:r>
+      <w:r>
+        <w:rPr>
+          <w:rFonts w:ascii="Bahnschrift" w:hAnsi="Bahnschrift" w:cs="B Nazanin" w:hint="eastAsia"/>
+          <w:sz w:val="28"/>
+          <w:szCs w:val="28"/>
+          <w:rtl/>
+          <w:lang w:bidi="fa-IR"/>
+        </w:rPr>
+        <w:t>د</w:t>
+      </w:r>
+      <w:r>
+        <w:rPr>
+          <w:rFonts w:ascii="Bahnschrift" w:hAnsi="Bahnschrift" w:cs="B Nazanin"/>
+          <w:sz w:val="28"/>
+          <w:szCs w:val="28"/>
+          <w:rtl/>
+          <w:lang w:bidi="fa-IR"/>
+        </w:rPr>
+        <w:t xml:space="preserve"> </w:t>
+      </w:r>
+      <w:r>
+        <w:rPr>
+          <w:rFonts w:ascii="Bahnschrift" w:hAnsi="Bahnschrift" w:cs="B Nazanin" w:hint="cs"/>
+          <w:sz w:val="28"/>
+          <w:szCs w:val="28"/>
+          <w:rtl/>
+          <w:lang w:bidi="fa-IR"/>
+        </w:rPr>
+        <w:t>واضح</w:t>
+      </w:r>
+      <w:r>
+        <w:rPr>
+          <w:rFonts w:ascii="Bahnschrift" w:hAnsi="Bahnschrift" w:cs="B Nazanin"/>
+          <w:sz w:val="28"/>
+          <w:szCs w:val="28"/>
+          <w:rtl/>
+          <w:lang w:bidi="fa-IR"/>
+        </w:rPr>
+        <w:t xml:space="preserve"> و مختصر باشد و</w:t>
+      </w:r>
+      <w:r>
+        <w:rPr>
+          <w:rFonts w:ascii="Bahnschrift" w:hAnsi="Bahnschrift" w:cs="B Nazanin" w:hint="cs"/>
+          <w:sz w:val="28"/>
+          <w:szCs w:val="28"/>
+          <w:rtl/>
+          <w:lang w:bidi="fa-IR"/>
+        </w:rPr>
+        <w:t xml:space="preserve"> باید </w:t>
+      </w:r>
+      <w:r>
+        <w:rPr>
+          <w:rFonts w:ascii="Bahnschrift" w:hAnsi="Bahnschrift" w:cs="B Nazanin"/>
+          <w:sz w:val="28"/>
+          <w:szCs w:val="28"/>
+          <w:rtl/>
+          <w:lang w:bidi="fa-IR"/>
+        </w:rPr>
+        <w:t xml:space="preserve">خواننده </w:t>
+      </w:r>
+      <w:r>
+        <w:rPr>
+          <w:rFonts w:ascii="Bahnschrift" w:hAnsi="Bahnschrift" w:cs="B Nazanin" w:hint="cs"/>
+          <w:sz w:val="28"/>
+          <w:szCs w:val="28"/>
+          <w:rtl/>
+          <w:lang w:bidi="fa-IR"/>
+        </w:rPr>
+        <w:t xml:space="preserve">ی </w:t>
+      </w:r>
+      <w:r>
+        <w:rPr>
+          <w:rFonts w:ascii="Bahnschrift" w:hAnsi="Bahnschrift" w:cs="B Nazanin"/>
+          <w:sz w:val="28"/>
+          <w:szCs w:val="28"/>
+          <w:rtl/>
+          <w:lang w:bidi="fa-IR"/>
+        </w:rPr>
+        <w:t>ا</w:t>
+      </w:r>
+      <w:r>
+        <w:rPr>
+          <w:rFonts w:ascii="Bahnschrift" w:hAnsi="Bahnschrift" w:cs="B Nazanin" w:hint="cs"/>
+          <w:sz w:val="28"/>
+          <w:szCs w:val="28"/>
+          <w:rtl/>
+          <w:lang w:bidi="fa-IR"/>
+        </w:rPr>
+        <w:t>ی</w:t>
+      </w:r>
+      <w:r>
+        <w:rPr>
+          <w:rFonts w:ascii="Bahnschrift" w:hAnsi="Bahnschrift" w:cs="B Nazanin" w:hint="eastAsia"/>
+          <w:sz w:val="28"/>
+          <w:szCs w:val="28"/>
+          <w:rtl/>
+          <w:lang w:bidi="fa-IR"/>
+        </w:rPr>
+        <w:t>ن</w:t>
+      </w:r>
+      <w:r>
+        <w:rPr>
+          <w:rFonts w:ascii="Bahnschrift" w:hAnsi="Bahnschrift" w:cs="B Nazanin"/>
+          <w:sz w:val="28"/>
+          <w:szCs w:val="28"/>
+          <w:rtl/>
+          <w:lang w:bidi="fa-IR"/>
+        </w:rPr>
+        <w:t xml:space="preserve"> گزارش</w:t>
+      </w:r>
+      <w:r>
+        <w:rPr>
+          <w:rFonts w:ascii="Bahnschrift" w:hAnsi="Bahnschrift" w:cs="B Nazanin"/>
+          <w:sz w:val="28"/>
+          <w:szCs w:val="28"/>
+          <w:rtl/>
+          <w:lang w:bidi="fa-IR"/>
+        </w:rPr>
+        <w:t xml:space="preserve"> درک کامل</w:t>
+      </w:r>
+      <w:r>
+        <w:rPr>
+          <w:rFonts w:ascii="Bahnschrift" w:hAnsi="Bahnschrift" w:cs="B Nazanin" w:hint="cs"/>
+          <w:sz w:val="28"/>
+          <w:szCs w:val="28"/>
+          <w:rtl/>
+          <w:lang w:bidi="fa-IR"/>
+        </w:rPr>
+        <w:t>ی</w:t>
+      </w:r>
+      <w:r>
+        <w:rPr>
+          <w:rFonts w:ascii="Bahnschrift" w:hAnsi="Bahnschrift" w:cs="B Nazanin"/>
+          <w:sz w:val="28"/>
+          <w:szCs w:val="28"/>
+          <w:rtl/>
+          <w:lang w:bidi="fa-IR"/>
+        </w:rPr>
+        <w:t xml:space="preserve"> از مسئله در دست داشته باشد. صفحات بعد</w:t>
+      </w:r>
+      <w:r>
+        <w:rPr>
+          <w:rFonts w:ascii="Bahnschrift" w:hAnsi="Bahnschrift" w:cs="B Nazanin" w:hint="cs"/>
+          <w:sz w:val="28"/>
+          <w:szCs w:val="28"/>
+          <w:rtl/>
+          <w:lang w:bidi="fa-IR"/>
+        </w:rPr>
+        <w:t>ی</w:t>
+      </w:r>
+      <w:r>
+        <w:rPr>
+          <w:rFonts w:ascii="Bahnschrift" w:hAnsi="Bahnschrift" w:cs="B Nazanin"/>
+          <w:sz w:val="28"/>
+          <w:szCs w:val="28"/>
+          <w:rtl/>
+          <w:lang w:bidi="fa-IR"/>
+        </w:rPr>
+        <w:t xml:space="preserve"> گزارش جدول را نشان م</w:t>
+      </w:r>
+      <w:r>
+        <w:rPr>
+          <w:rFonts w:ascii="Bahnschrift" w:hAnsi="Bahnschrift" w:cs="B Nazanin" w:hint="cs"/>
+          <w:sz w:val="28"/>
+          <w:szCs w:val="28"/>
+          <w:rtl/>
+          <w:lang w:bidi="fa-IR"/>
+        </w:rPr>
+        <w:t>ی</w:t>
+      </w:r>
+      <w:r>
+        <w:rPr>
+          <w:rFonts w:ascii="Bahnschrift" w:hAnsi="Bahnschrift" w:cs="B Nazanin"/>
+          <w:sz w:val="28"/>
+          <w:szCs w:val="28"/>
+          <w:rtl/>
+          <w:lang w:bidi="fa-IR"/>
+        </w:rPr>
+        <w:t xml:space="preserve"> دهند.</w:t>
+      </w:r>
+    </w:p>
+    <w:p>
+      <w:pPr>
+        <w:bidi/>
+        <w:rPr>
+          <w:rFonts w:ascii="Bahnschrift" w:hAnsi="Bahnschrift" w:cs="B Nazanin"/>
+          <w:sz w:val="28"/>
+          <w:szCs w:val="28"/>
+          <w:rtl/>
+          <w:lang w:bidi="fa-IR"/>
+        </w:rPr>
+      </w:pPr>
+      <w:r>
+        <w:rPr>
+          <w:rFonts w:ascii="Bahnschrift" w:hAnsi="Bahnschrift" w:cs="B Nazanin"/>
+          <w:sz w:val="28"/>
+          <w:szCs w:val="28"/>
+          <w:lang w:bidi="fa-IR"/>
+        </w:rPr>
+        <w:lastRenderedPageBreak/>
+        <w:pict>
+          <v:shape id="_x0000_i1028" type="#_x0000_t75" style="width:467.7pt;height:437pt">
+            <v:imagedata r:id="rId9" o:title="5_333"/>
+          </v:shape>
+        </w:pict>
+      </w:r>
+    </w:p>
+    <w:p>
+      <w:pPr>
+        <w:bidi/>
+        <w:rPr>
+          <w:rFonts w:ascii="Bahnschrift" w:hAnsi="Bahnschrift" w:cs="B Nazanin"/>
+          <w:sz w:val="28"/>
+          <w:szCs w:val="28"/>
+          <w:rtl/>
+          <w:lang w:bidi="fa-IR"/>
+        </w:rPr>
+      </w:pPr>
+    </w:p>
+    <w:p>
+      <w:pPr>
+        <w:bidi/>
+        <w:rPr>
+          <w:rFonts w:ascii="Bahnschrift" w:hAnsi="Bahnschrift" w:cs="B Nazanin"/>
+          <w:sz w:val="28"/>
+          <w:szCs w:val="28"/>
+          <w:rtl/>
+          <w:lang w:bidi="fa-IR"/>
+        </w:rPr>
+      </w:pPr>
+      <w:r>
+        <w:rPr>
+          <w:rFonts w:ascii="Bahnschrift" w:hAnsi="Bahnschrift" w:cs="B Nazanin"/>
+          <w:sz w:val="28"/>
+          <w:szCs w:val="28"/>
+          <w:lang w:bidi="fa-IR"/>
+        </w:rPr>
+        <w:lastRenderedPageBreak/>
+        <w:pict>
+          <v:shape id="_x0000_i1029" type="#_x0000_t75" style="width:467.35pt;height:571.95pt">
+            <v:imagedata r:id="rId10" o:title="6_334"/>
+          </v:shape>
+        </w:pict>
+      </w:r>
+    </w:p>
+    <w:p>
+      <w:pPr>
+        <w:bidi/>
+        <w:rPr>
+          <w:rFonts w:ascii="Bahnschrift" w:hAnsi="Bahnschrift" w:cs="B Nazanin"/>
+          <w:sz w:val="28"/>
+          <w:szCs w:val="28"/>
+          <w:rtl/>
+          <w:lang w:bidi="fa-IR"/>
+        </w:rPr>
+      </w:pPr>
+    </w:p>
+    <w:p>
+      <w:pPr>
+        <w:bidi/>
+        <w:rPr>
+          <w:rFonts w:ascii="Bahnschrift" w:hAnsi="Bahnschrift" w:cs="B Nazanin"/>
+          <w:sz w:val="28"/>
+          <w:szCs w:val="28"/>
+          <w:rtl/>
+          <w:lang w:bidi="fa-IR"/>
+        </w:rPr>
+      </w:pPr>
+      <w:r>
+        <w:rPr>
+          <w:rFonts w:ascii="Bahnschrift" w:hAnsi="Bahnschrift" w:cs="B Nazanin"/>
+          <w:sz w:val="28"/>
+          <w:szCs w:val="28"/>
+          <w:lang w:bidi="fa-IR"/>
+        </w:rPr>
+        <w:lastRenderedPageBreak/>
+        <w:pict>
+          <v:shape id="_x0000_i1030" type="#_x0000_t75" style="width:467.35pt;height:564.75pt">
+            <v:imagedata r:id="rId11" o:title="7_335"/>
+          </v:shape>
+        </w:pict>
+      </w:r>
+    </w:p>
+    <w:p>
+      <w:pPr>
+        <w:bidi/>
+        <w:rPr>
+          <w:rFonts w:ascii="Bahnschrift" w:hAnsi="Bahnschrift" w:cs="B Nazanin"/>
+          <w:sz w:val="28"/>
+          <w:szCs w:val="28"/>
+          <w:rtl/>
+          <w:lang w:bidi="fa-IR"/>
+        </w:rPr>
+      </w:pPr>
+    </w:p>
+    <w:p>
+      <w:pPr>
+        <w:bidi/>
+        <w:rPr>
+          <w:rFonts w:ascii="Bahnschrift" w:hAnsi="Bahnschrift" w:cs="B Nazanin"/>
+          <w:sz w:val="28"/>
+          <w:szCs w:val="28"/>
+          <w:rtl/>
+          <w:lang w:bidi="fa-IR"/>
+        </w:rPr>
+      </w:pPr>
+      <w:r>
+        <w:rPr>
+          <w:rFonts w:ascii="Bahnschrift" w:hAnsi="Bahnschrift" w:cs="B Nazanin"/>
+          <w:sz w:val="28"/>
+          <w:szCs w:val="28"/>
+          <w:lang w:bidi="fa-IR"/>
+        </w:rPr>
+        <w:lastRenderedPageBreak/>
+        <w:pict>
+          <v:shape id="_x0000_i1031" type="#_x0000_t75" style="width:467.35pt;height:184.4pt">
+            <v:imagedata r:id="rId12" o:title="8_336"/>
+          </v:shape>
+        </w:pict>
+      </w:r>
+    </w:p>
+    <w:p>
+      <w:pPr>
+        <w:bidi/>
+        <w:rPr>
+          <w:rFonts w:ascii="Bahnschrift" w:hAnsi="Bahnschrift" w:cs="B Nazanin"/>
+          <w:sz w:val="28"/>
+          <w:szCs w:val="28"/>
+          <w:rtl/>
+          <w:lang w:bidi="fa-IR"/>
+        </w:rPr>
+      </w:pPr>
+    </w:p>
+    <w:p>
+      <w:pPr>
+        <w:bidi/>
+        <w:rPr>
+          <w:rFonts w:ascii="Bahnschrift" w:hAnsi="Bahnschrift" w:cs="B Nazanin"/>
+          <w:b/>
+          <w:bCs/>
+          <w:sz w:val="28"/>
+          <w:szCs w:val="28"/>
+          <w:rtl/>
+          <w:lang w:bidi="fa-IR"/>
+        </w:rPr>
+      </w:pPr>
+      <w:r>
+        <w:rPr>
+          <w:rFonts w:ascii="Bahnschrift" w:hAnsi="Bahnschrift" w:cs="B Nazanin"/>
+          <w:b/>
+          <w:bCs/>
+          <w:sz w:val="28"/>
+          <w:szCs w:val="28"/>
+          <w:lang w:bidi="fa-IR"/>
+        </w:rPr>
+        <w:t>IV</w:t>
+      </w:r>
+      <w:r>
+        <w:rPr>
+          <w:rFonts w:ascii="Bahnschrift" w:hAnsi="Bahnschrift" w:cs="B Nazanin" w:hint="cs"/>
+          <w:b/>
+          <w:bCs/>
+          <w:sz w:val="28"/>
+          <w:szCs w:val="28"/>
+          <w:rtl/>
+          <w:lang w:bidi="fa-IR"/>
+        </w:rPr>
+        <w:t>.</w:t>
+      </w:r>
+      <w:r>
+        <w:rPr>
+          <w:rFonts w:ascii="Bahnschrift" w:hAnsi="Bahnschrift" w:cs="B Nazanin"/>
+          <w:b/>
+          <w:bCs/>
+          <w:sz w:val="28"/>
+          <w:szCs w:val="28"/>
+          <w:rtl/>
+          <w:lang w:bidi="fa-IR"/>
+        </w:rPr>
+        <w:t xml:space="preserve"> جعبه ابزار </w:t>
+      </w:r>
+    </w:p>
+    <w:p>
+      <w:pPr>
+        <w:bidi/>
+        <w:rPr>
+          <w:rFonts w:ascii="Bahnschrift" w:hAnsi="Bahnschrift" w:cs="B Nazanin"/>
+          <w:sz w:val="28"/>
+          <w:szCs w:val="28"/>
+          <w:rtl/>
+          <w:lang w:bidi="fa-IR"/>
+        </w:rPr>
+      </w:pPr>
+      <w:r>
+        <w:rPr>
+          <w:rFonts w:ascii="Bahnschrift" w:hAnsi="Bahnschrift" w:cs="B Nazanin"/>
+          <w:sz w:val="28"/>
+          <w:szCs w:val="28"/>
+          <w:rtl/>
+          <w:lang w:bidi="fa-IR"/>
+        </w:rPr>
+        <w:t>ا</w:t>
+      </w:r>
+      <w:r>
+        <w:rPr>
+          <w:rFonts w:ascii="Bahnschrift" w:hAnsi="Bahnschrift" w:cs="B Nazanin" w:hint="cs"/>
+          <w:sz w:val="28"/>
+          <w:szCs w:val="28"/>
+          <w:rtl/>
+          <w:lang w:bidi="fa-IR"/>
+        </w:rPr>
+        <w:t>ی</w:t>
+      </w:r>
+      <w:r>
+        <w:rPr>
+          <w:rFonts w:ascii="Bahnschrift" w:hAnsi="Bahnschrift" w:cs="B Nazanin" w:hint="eastAsia"/>
+          <w:sz w:val="28"/>
+          <w:szCs w:val="28"/>
+          <w:rtl/>
+          <w:lang w:bidi="fa-IR"/>
+        </w:rPr>
+        <w:t>ن</w:t>
+      </w:r>
+      <w:r>
+        <w:rPr>
+          <w:rFonts w:ascii="Bahnschrift" w:hAnsi="Bahnschrift" w:cs="B Nazanin"/>
+          <w:sz w:val="28"/>
+          <w:szCs w:val="28"/>
+          <w:rtl/>
+          <w:lang w:bidi="fa-IR"/>
+        </w:rPr>
+        <w:t xml:space="preserve"> بخش اغلب برا</w:t>
+      </w:r>
+      <w:r>
+        <w:rPr>
+          <w:rFonts w:ascii="Bahnschrift" w:hAnsi="Bahnschrift" w:cs="B Nazanin" w:hint="cs"/>
+          <w:sz w:val="28"/>
+          <w:szCs w:val="28"/>
+          <w:rtl/>
+          <w:lang w:bidi="fa-IR"/>
+        </w:rPr>
+        <w:t>ی</w:t>
+      </w:r>
+      <w:r>
+        <w:rPr>
+          <w:rFonts w:ascii="Bahnschrift" w:hAnsi="Bahnschrift" w:cs="B Nazanin"/>
+          <w:sz w:val="28"/>
+          <w:szCs w:val="28"/>
+          <w:rtl/>
+          <w:lang w:bidi="fa-IR"/>
+        </w:rPr>
+        <w:t xml:space="preserve"> توص</w:t>
+      </w:r>
+      <w:r>
+        <w:rPr>
+          <w:rFonts w:ascii="Bahnschrift" w:hAnsi="Bahnschrift" w:cs="B Nazanin" w:hint="cs"/>
+          <w:sz w:val="28"/>
+          <w:szCs w:val="28"/>
+          <w:rtl/>
+          <w:lang w:bidi="fa-IR"/>
+        </w:rPr>
+        <w:t>ی</w:t>
+      </w:r>
+      <w:r>
+        <w:rPr>
+          <w:rFonts w:ascii="Bahnschrift" w:hAnsi="Bahnschrift" w:cs="B Nazanin" w:hint="eastAsia"/>
+          <w:sz w:val="28"/>
+          <w:szCs w:val="28"/>
+          <w:rtl/>
+          <w:lang w:bidi="fa-IR"/>
+        </w:rPr>
+        <w:t>ف</w:t>
+      </w:r>
+      <w:r>
+        <w:rPr>
+          <w:rFonts w:ascii="Bahnschrift" w:hAnsi="Bahnschrift" w:cs="B Nazanin"/>
+          <w:sz w:val="28"/>
+          <w:szCs w:val="28"/>
+          <w:rtl/>
+          <w:lang w:bidi="fa-IR"/>
+        </w:rPr>
+        <w:t xml:space="preserve"> ابزار تجار</w:t>
+      </w:r>
+      <w:r>
+        <w:rPr>
+          <w:rFonts w:ascii="Bahnschrift" w:hAnsi="Bahnschrift" w:cs="B Nazanin" w:hint="cs"/>
+          <w:sz w:val="28"/>
+          <w:szCs w:val="28"/>
+          <w:rtl/>
+          <w:lang w:bidi="fa-IR"/>
+        </w:rPr>
+        <w:t>ی</w:t>
+      </w:r>
+      <w:r>
+        <w:rPr>
+          <w:rFonts w:ascii="Bahnschrift" w:hAnsi="Bahnschrift" w:cs="B Nazanin"/>
+          <w:sz w:val="28"/>
+          <w:szCs w:val="28"/>
+          <w:rtl/>
+          <w:lang w:bidi="fa-IR"/>
+        </w:rPr>
+        <w:t xml:space="preserve"> و متن باز که در انجام ارز</w:t>
+      </w:r>
+      <w:r>
+        <w:rPr>
+          <w:rFonts w:ascii="Bahnschrift" w:hAnsi="Bahnschrift" w:cs="B Nazanin" w:hint="cs"/>
+          <w:sz w:val="28"/>
+          <w:szCs w:val="28"/>
+          <w:rtl/>
+          <w:lang w:bidi="fa-IR"/>
+        </w:rPr>
+        <w:t>ی</w:t>
+      </w:r>
+      <w:r>
+        <w:rPr>
+          <w:rFonts w:ascii="Bahnschrift" w:hAnsi="Bahnschrift" w:cs="B Nazanin" w:hint="eastAsia"/>
+          <w:sz w:val="28"/>
+          <w:szCs w:val="28"/>
+          <w:rtl/>
+          <w:lang w:bidi="fa-IR"/>
+        </w:rPr>
+        <w:t>اب</w:t>
+      </w:r>
+      <w:r>
+        <w:rPr>
+          <w:rFonts w:ascii="Bahnschrift" w:hAnsi="Bahnschrift" w:cs="B Nazanin" w:hint="cs"/>
+          <w:sz w:val="28"/>
+          <w:szCs w:val="28"/>
+          <w:rtl/>
+          <w:lang w:bidi="fa-IR"/>
+        </w:rPr>
+        <w:t>ی</w:t>
+      </w:r>
+      <w:r>
+        <w:rPr>
+          <w:rFonts w:ascii="Bahnschrift" w:hAnsi="Bahnschrift" w:cs="B Nazanin"/>
+          <w:sz w:val="28"/>
+          <w:szCs w:val="28"/>
+          <w:rtl/>
+          <w:lang w:bidi="fa-IR"/>
+        </w:rPr>
+        <w:t xml:space="preserve"> مورد استفاده قرار م</w:t>
+      </w:r>
+      <w:r>
+        <w:rPr>
+          <w:rFonts w:ascii="Bahnschrift" w:hAnsi="Bahnschrift" w:cs="B Nazanin" w:hint="cs"/>
+          <w:sz w:val="28"/>
+          <w:szCs w:val="28"/>
+          <w:rtl/>
+          <w:lang w:bidi="fa-IR"/>
+        </w:rPr>
+        <w:t>ی</w:t>
+      </w:r>
+      <w:r>
+        <w:rPr>
+          <w:rFonts w:ascii="Bahnschrift" w:hAnsi="Bahnschrift" w:cs="B Nazanin"/>
+          <w:sz w:val="28"/>
+          <w:szCs w:val="28"/>
+          <w:rtl/>
+          <w:lang w:bidi="fa-IR"/>
+        </w:rPr>
+        <w:t xml:space="preserve"> گ</w:t>
+      </w:r>
+      <w:r>
+        <w:rPr>
+          <w:rFonts w:ascii="Bahnschrift" w:hAnsi="Bahnschrift" w:cs="B Nazanin" w:hint="cs"/>
+          <w:sz w:val="28"/>
+          <w:szCs w:val="28"/>
+          <w:rtl/>
+          <w:lang w:bidi="fa-IR"/>
+        </w:rPr>
+        <w:t>ی</w:t>
+      </w:r>
+      <w:r>
+        <w:rPr>
+          <w:rFonts w:ascii="Bahnschrift" w:hAnsi="Bahnschrift" w:cs="B Nazanin" w:hint="eastAsia"/>
+          <w:sz w:val="28"/>
+          <w:szCs w:val="28"/>
+          <w:rtl/>
+          <w:lang w:bidi="fa-IR"/>
+        </w:rPr>
+        <w:t>رد</w:t>
+      </w:r>
+      <w:r>
+        <w:rPr>
+          <w:rFonts w:ascii="Bahnschrift" w:hAnsi="Bahnschrift" w:cs="B Nazanin"/>
+          <w:sz w:val="28"/>
+          <w:szCs w:val="28"/>
+          <w:rtl/>
+          <w:lang w:bidi="fa-IR"/>
+        </w:rPr>
+        <w:t xml:space="preserve"> استفاده م</w:t>
+      </w:r>
+      <w:r>
+        <w:rPr>
+          <w:rFonts w:ascii="Bahnschrift" w:hAnsi="Bahnschrift" w:cs="B Nazanin" w:hint="cs"/>
+          <w:sz w:val="28"/>
+          <w:szCs w:val="28"/>
+          <w:rtl/>
+          <w:lang w:bidi="fa-IR"/>
+        </w:rPr>
+        <w:t>ی</w:t>
+      </w:r>
+      <w:r>
+        <w:rPr>
+          <w:rFonts w:ascii="Bahnschrift" w:hAnsi="Bahnschrift" w:cs="B Nazanin"/>
+          <w:sz w:val="28"/>
+          <w:szCs w:val="28"/>
+          <w:rtl/>
+          <w:lang w:bidi="fa-IR"/>
+        </w:rPr>
+        <w:t xml:space="preserve"> شود. هنگام</w:t>
+      </w:r>
+      <w:r>
+        <w:rPr>
+          <w:rFonts w:ascii="Bahnschrift" w:hAnsi="Bahnschrift" w:cs="B Nazanin" w:hint="cs"/>
+          <w:sz w:val="28"/>
+          <w:szCs w:val="28"/>
+          <w:rtl/>
+          <w:lang w:bidi="fa-IR"/>
+        </w:rPr>
+        <w:t>ی</w:t>
+      </w:r>
+      <w:r>
+        <w:rPr>
+          <w:rFonts w:ascii="Bahnschrift" w:hAnsi="Bahnschrift" w:cs="B Nazanin"/>
+          <w:sz w:val="28"/>
+          <w:szCs w:val="28"/>
+          <w:rtl/>
+          <w:lang w:bidi="fa-IR"/>
+        </w:rPr>
+        <w:t xml:space="preserve"> که اسکر</w:t>
+      </w:r>
+      <w:r>
+        <w:rPr>
+          <w:rFonts w:ascii="Bahnschrift" w:hAnsi="Bahnschrift" w:cs="B Nazanin" w:hint="cs"/>
+          <w:sz w:val="28"/>
+          <w:szCs w:val="28"/>
+          <w:rtl/>
+          <w:lang w:bidi="fa-IR"/>
+        </w:rPr>
+        <w:t>ی</w:t>
+      </w:r>
+      <w:r>
+        <w:rPr>
+          <w:rFonts w:ascii="Bahnschrift" w:hAnsi="Bahnschrift" w:cs="B Nazanin" w:hint="eastAsia"/>
+          <w:sz w:val="28"/>
+          <w:szCs w:val="28"/>
+          <w:rtl/>
+          <w:lang w:bidi="fa-IR"/>
+        </w:rPr>
+        <w:t>پت</w:t>
+      </w:r>
+      <w:r>
+        <w:rPr>
+          <w:rFonts w:ascii="Bahnschrift" w:hAnsi="Bahnschrift" w:cs="B Nazanin"/>
+          <w:sz w:val="28"/>
+          <w:szCs w:val="28"/>
+          <w:rtl/>
+          <w:lang w:bidi="fa-IR"/>
+        </w:rPr>
+        <w:t xml:space="preserve"> ها</w:t>
+      </w:r>
+      <w:r>
+        <w:rPr>
+          <w:rFonts w:ascii="Bahnschrift" w:hAnsi="Bahnschrift" w:cs="B Nazanin" w:hint="cs"/>
+          <w:sz w:val="28"/>
+          <w:szCs w:val="28"/>
+          <w:rtl/>
+          <w:lang w:bidi="fa-IR"/>
+        </w:rPr>
+        <w:t>ی</w:t>
+      </w:r>
+      <w:r>
+        <w:rPr>
+          <w:rFonts w:ascii="Bahnschrift" w:hAnsi="Bahnschrift" w:cs="B Nazanin"/>
+          <w:sz w:val="28"/>
+          <w:szCs w:val="28"/>
+          <w:rtl/>
+          <w:lang w:bidi="fa-IR"/>
+        </w:rPr>
+        <w:t xml:space="preserve"> سفارش</w:t>
+      </w:r>
+      <w:r>
+        <w:rPr>
+          <w:rFonts w:ascii="Bahnschrift" w:hAnsi="Bahnschrift" w:cs="B Nazanin" w:hint="cs"/>
+          <w:sz w:val="28"/>
+          <w:szCs w:val="28"/>
+          <w:rtl/>
+          <w:lang w:bidi="fa-IR"/>
+        </w:rPr>
+        <w:t>ی</w:t>
+      </w:r>
+      <w:r>
+        <w:rPr>
+          <w:rFonts w:ascii="Bahnschrift" w:hAnsi="Bahnschrift" w:cs="B Nazanin"/>
+          <w:sz w:val="28"/>
+          <w:szCs w:val="28"/>
+          <w:rtl/>
+          <w:lang w:bidi="fa-IR"/>
+        </w:rPr>
+        <w:t xml:space="preserve"> / کد در ح</w:t>
+      </w:r>
+      <w:r>
+        <w:rPr>
+          <w:rFonts w:ascii="Bahnschrift" w:hAnsi="Bahnschrift" w:cs="B Nazanin" w:hint="cs"/>
+          <w:sz w:val="28"/>
+          <w:szCs w:val="28"/>
+          <w:rtl/>
+          <w:lang w:bidi="fa-IR"/>
+        </w:rPr>
+        <w:t>ی</w:t>
+      </w:r>
+      <w:r>
+        <w:rPr>
+          <w:rFonts w:ascii="Bahnschrift" w:hAnsi="Bahnschrift" w:cs="B Nazanin" w:hint="eastAsia"/>
+          <w:sz w:val="28"/>
+          <w:szCs w:val="28"/>
+          <w:rtl/>
+          <w:lang w:bidi="fa-IR"/>
+        </w:rPr>
+        <w:t>ن</w:t>
+      </w:r>
+      <w:r>
+        <w:rPr>
+          <w:rFonts w:ascii="Bahnschrift" w:hAnsi="Bahnschrift" w:cs="B Nazanin"/>
+          <w:sz w:val="28"/>
+          <w:szCs w:val="28"/>
+          <w:rtl/>
+          <w:lang w:bidi="fa-IR"/>
+        </w:rPr>
+        <w:t xml:space="preserve"> ارز</w:t>
+      </w:r>
+      <w:r>
+        <w:rPr>
+          <w:rFonts w:ascii="Bahnschrift" w:hAnsi="Bahnschrift" w:cs="B Nazanin" w:hint="cs"/>
+          <w:sz w:val="28"/>
+          <w:szCs w:val="28"/>
+          <w:rtl/>
+          <w:lang w:bidi="fa-IR"/>
+        </w:rPr>
+        <w:t>ی</w:t>
+      </w:r>
+      <w:r>
+        <w:rPr>
+          <w:rFonts w:ascii="Bahnschrift" w:hAnsi="Bahnschrift" w:cs="B Nazanin" w:hint="eastAsia"/>
+          <w:sz w:val="28"/>
+          <w:szCs w:val="28"/>
+          <w:rtl/>
+          <w:lang w:bidi="fa-IR"/>
+        </w:rPr>
+        <w:t>اب</w:t>
+      </w:r>
+      <w:r>
+        <w:rPr>
+          <w:rFonts w:ascii="Bahnschrift" w:hAnsi="Bahnschrift" w:cs="B Nazanin" w:hint="cs"/>
+          <w:sz w:val="28"/>
+          <w:szCs w:val="28"/>
+          <w:rtl/>
+          <w:lang w:bidi="fa-IR"/>
+        </w:rPr>
+        <w:t>ی</w:t>
+      </w:r>
+      <w:r>
+        <w:rPr>
+          <w:rFonts w:ascii="Bahnschrift" w:hAnsi="Bahnschrift" w:cs="B Nazanin"/>
+          <w:sz w:val="28"/>
+          <w:szCs w:val="28"/>
+          <w:rtl/>
+          <w:lang w:bidi="fa-IR"/>
+        </w:rPr>
+        <w:t xml:space="preserve"> مورد استفاده قرار م</w:t>
+      </w:r>
+      <w:r>
+        <w:rPr>
+          <w:rFonts w:ascii="Bahnschrift" w:hAnsi="Bahnschrift" w:cs="B Nazanin" w:hint="cs"/>
+          <w:sz w:val="28"/>
+          <w:szCs w:val="28"/>
+          <w:rtl/>
+          <w:lang w:bidi="fa-IR"/>
+        </w:rPr>
+        <w:t>ی</w:t>
+      </w:r>
+      <w:r>
+        <w:rPr>
+          <w:rFonts w:ascii="Bahnschrift" w:hAnsi="Bahnschrift" w:cs="B Nazanin"/>
+          <w:sz w:val="28"/>
+          <w:szCs w:val="28"/>
+          <w:rtl/>
+          <w:lang w:bidi="fa-IR"/>
+        </w:rPr>
+        <w:t xml:space="preserve"> گ</w:t>
+      </w:r>
+      <w:r>
+        <w:rPr>
+          <w:rFonts w:ascii="Bahnschrift" w:hAnsi="Bahnschrift" w:cs="B Nazanin" w:hint="cs"/>
+          <w:sz w:val="28"/>
+          <w:szCs w:val="28"/>
+          <w:rtl/>
+          <w:lang w:bidi="fa-IR"/>
+        </w:rPr>
+        <w:t>ی</w:t>
+      </w:r>
+      <w:r>
+        <w:rPr>
+          <w:rFonts w:ascii="Bahnschrift" w:hAnsi="Bahnschrift" w:cs="B Nazanin" w:hint="eastAsia"/>
+          <w:sz w:val="28"/>
+          <w:szCs w:val="28"/>
+          <w:rtl/>
+          <w:lang w:bidi="fa-IR"/>
+        </w:rPr>
+        <w:t>رند،</w:t>
+      </w:r>
+      <w:r>
+        <w:rPr>
+          <w:rFonts w:ascii="Bahnschrift" w:hAnsi="Bahnschrift" w:cs="B Nazanin"/>
+          <w:sz w:val="28"/>
+          <w:szCs w:val="28"/>
+          <w:rtl/>
+          <w:lang w:bidi="fa-IR"/>
+        </w:rPr>
+        <w:t xml:space="preserve"> با</w:t>
+      </w:r>
+      <w:r>
+        <w:rPr>
+          <w:rFonts w:ascii="Bahnschrift" w:hAnsi="Bahnschrift" w:cs="B Nazanin" w:hint="cs"/>
+          <w:sz w:val="28"/>
+          <w:szCs w:val="28"/>
+          <w:rtl/>
+          <w:lang w:bidi="fa-IR"/>
+        </w:rPr>
+        <w:t>ی</w:t>
+      </w:r>
+      <w:r>
+        <w:rPr>
+          <w:rFonts w:ascii="Bahnschrift" w:hAnsi="Bahnschrift" w:cs="B Nazanin" w:hint="eastAsia"/>
+          <w:sz w:val="28"/>
+          <w:szCs w:val="28"/>
+          <w:rtl/>
+          <w:lang w:bidi="fa-IR"/>
+        </w:rPr>
+        <w:t>د</w:t>
+      </w:r>
+      <w:r>
+        <w:rPr>
+          <w:rFonts w:ascii="Bahnschrift" w:hAnsi="Bahnschrift" w:cs="B Nazanin"/>
+          <w:sz w:val="28"/>
+          <w:szCs w:val="28"/>
+          <w:rtl/>
+          <w:lang w:bidi="fa-IR"/>
+        </w:rPr>
+        <w:t xml:space="preserve"> در ا</w:t>
+      </w:r>
+      <w:r>
+        <w:rPr>
+          <w:rFonts w:ascii="Bahnschrift" w:hAnsi="Bahnschrift" w:cs="B Nazanin" w:hint="cs"/>
+          <w:sz w:val="28"/>
+          <w:szCs w:val="28"/>
+          <w:rtl/>
+          <w:lang w:bidi="fa-IR"/>
+        </w:rPr>
+        <w:t>ی</w:t>
+      </w:r>
+      <w:r>
+        <w:rPr>
+          <w:rFonts w:ascii="Bahnschrift" w:hAnsi="Bahnschrift" w:cs="B Nazanin" w:hint="eastAsia"/>
+          <w:sz w:val="28"/>
+          <w:szCs w:val="28"/>
+          <w:rtl/>
+          <w:lang w:bidi="fa-IR"/>
+        </w:rPr>
+        <w:t>ن</w:t>
+      </w:r>
+      <w:r>
+        <w:rPr>
+          <w:rFonts w:ascii="Bahnschrift" w:hAnsi="Bahnschrift" w:cs="B Nazanin"/>
+          <w:sz w:val="28"/>
+          <w:szCs w:val="28"/>
+          <w:rtl/>
+          <w:lang w:bidi="fa-IR"/>
+        </w:rPr>
+        <w:t xml:space="preserve"> بخش افشا شود </w:t>
+      </w:r>
+      <w:r>
+        <w:rPr>
+          <w:rFonts w:ascii="Bahnschrift" w:hAnsi="Bahnschrift" w:cs="B Nazanin" w:hint="cs"/>
+          <w:sz w:val="28"/>
+          <w:szCs w:val="28"/>
+          <w:rtl/>
+          <w:lang w:bidi="fa-IR"/>
+        </w:rPr>
+        <w:t>ی</w:t>
+      </w:r>
+      <w:r>
+        <w:rPr>
+          <w:rFonts w:ascii="Bahnschrift" w:hAnsi="Bahnschrift" w:cs="B Nazanin" w:hint="eastAsia"/>
+          <w:sz w:val="28"/>
+          <w:szCs w:val="28"/>
+          <w:rtl/>
+          <w:lang w:bidi="fa-IR"/>
+        </w:rPr>
+        <w:t>ا</w:t>
+      </w:r>
+      <w:r>
+        <w:rPr>
+          <w:rFonts w:ascii="Bahnschrift" w:hAnsi="Bahnschrift" w:cs="B Nazanin"/>
+          <w:sz w:val="28"/>
+          <w:szCs w:val="28"/>
+          <w:rtl/>
+          <w:lang w:bidi="fa-IR"/>
+        </w:rPr>
+        <w:t xml:space="preserve"> به عنوان ضم</w:t>
+      </w:r>
+      <w:r>
+        <w:rPr>
+          <w:rFonts w:ascii="Bahnschrift" w:hAnsi="Bahnschrift" w:cs="B Nazanin" w:hint="cs"/>
+          <w:sz w:val="28"/>
+          <w:szCs w:val="28"/>
+          <w:rtl/>
+          <w:lang w:bidi="fa-IR"/>
+        </w:rPr>
+        <w:t>ی</w:t>
+      </w:r>
+      <w:r>
+        <w:rPr>
+          <w:rFonts w:ascii="Bahnschrift" w:hAnsi="Bahnschrift" w:cs="B Nazanin" w:hint="eastAsia"/>
+          <w:sz w:val="28"/>
+          <w:szCs w:val="28"/>
+          <w:rtl/>
+          <w:lang w:bidi="fa-IR"/>
+        </w:rPr>
+        <w:t>مه</w:t>
+      </w:r>
+      <w:r>
+        <w:rPr>
+          <w:rFonts w:ascii="Bahnschrift" w:hAnsi="Bahnschrift" w:cs="B Nazanin"/>
+          <w:sz w:val="28"/>
+          <w:szCs w:val="28"/>
+          <w:rtl/>
+          <w:lang w:bidi="fa-IR"/>
+        </w:rPr>
+        <w:t xml:space="preserve"> ذکر شده باشد. هنگام</w:t>
+      </w:r>
+      <w:r>
+        <w:rPr>
+          <w:rFonts w:ascii="Bahnschrift" w:hAnsi="Bahnschrift" w:cs="B Nazanin" w:hint="cs"/>
+          <w:sz w:val="28"/>
+          <w:szCs w:val="28"/>
+          <w:rtl/>
+          <w:lang w:bidi="fa-IR"/>
+        </w:rPr>
+        <w:t>ی</w:t>
+      </w:r>
+      <w:r>
+        <w:rPr>
+          <w:rFonts w:ascii="Bahnschrift" w:hAnsi="Bahnschrift" w:cs="B Nazanin"/>
+          <w:sz w:val="28"/>
+          <w:szCs w:val="28"/>
+          <w:rtl/>
+          <w:lang w:bidi="fa-IR"/>
+        </w:rPr>
+        <w:t xml:space="preserve"> که روش </w:t>
+      </w:r>
+      <w:r>
+        <w:rPr>
+          <w:rFonts w:ascii="Bahnschrift" w:hAnsi="Bahnschrift" w:cs="B Nazanin" w:hint="eastAsia"/>
+          <w:sz w:val="28"/>
+          <w:szCs w:val="28"/>
+          <w:rtl/>
+          <w:lang w:bidi="fa-IR"/>
+        </w:rPr>
+        <w:t>متداول</w:t>
+      </w:r>
+      <w:r>
+        <w:rPr>
+          <w:rFonts w:ascii="Bahnschrift" w:hAnsi="Bahnschrift" w:cs="B Nazanin"/>
+          <w:sz w:val="28"/>
+          <w:szCs w:val="28"/>
+          <w:rtl/>
+          <w:lang w:bidi="fa-IR"/>
+        </w:rPr>
+        <w:t xml:space="preserve"> مورد استفاده مشاوران قرار م</w:t>
+      </w:r>
+      <w:r>
+        <w:rPr>
+          <w:rFonts w:ascii="Bahnschrift" w:hAnsi="Bahnschrift" w:cs="B Nazanin" w:hint="cs"/>
+          <w:sz w:val="28"/>
+          <w:szCs w:val="28"/>
+          <w:rtl/>
+          <w:lang w:bidi="fa-IR"/>
+        </w:rPr>
+        <w:t>ی</w:t>
+      </w:r>
+      <w:r>
+        <w:rPr>
+          <w:rFonts w:ascii="Bahnschrift" w:hAnsi="Bahnschrift" w:cs="B Nazanin"/>
+          <w:sz w:val="28"/>
+          <w:szCs w:val="28"/>
+          <w:rtl/>
+          <w:lang w:bidi="fa-IR"/>
+        </w:rPr>
+        <w:t xml:space="preserve"> گ</w:t>
+      </w:r>
+      <w:r>
+        <w:rPr>
+          <w:rFonts w:ascii="Bahnschrift" w:hAnsi="Bahnschrift" w:cs="B Nazanin" w:hint="cs"/>
+          <w:sz w:val="28"/>
+          <w:szCs w:val="28"/>
+          <w:rtl/>
+          <w:lang w:bidi="fa-IR"/>
+        </w:rPr>
+        <w:t>ی</w:t>
+      </w:r>
+      <w:r>
+        <w:rPr>
+          <w:rFonts w:ascii="Bahnschrift" w:hAnsi="Bahnschrift" w:cs="B Nazanin" w:hint="eastAsia"/>
+          <w:sz w:val="28"/>
+          <w:szCs w:val="28"/>
+          <w:rtl/>
+          <w:lang w:bidi="fa-IR"/>
+        </w:rPr>
+        <w:t>رد،</w:t>
+      </w:r>
+      <w:r>
+        <w:rPr>
+          <w:rFonts w:ascii="Bahnschrift" w:hAnsi="Bahnschrift" w:cs="B Nazanin"/>
+          <w:sz w:val="28"/>
+          <w:szCs w:val="28"/>
+          <w:rtl/>
+          <w:lang w:bidi="fa-IR"/>
+        </w:rPr>
+        <w:t xml:space="preserve"> اغلب از مشتر</w:t>
+      </w:r>
+      <w:r>
+        <w:rPr>
+          <w:rFonts w:ascii="Bahnschrift" w:hAnsi="Bahnschrift" w:cs="B Nazanin" w:hint="cs"/>
+          <w:sz w:val="28"/>
+          <w:szCs w:val="28"/>
+          <w:rtl/>
+          <w:lang w:bidi="fa-IR"/>
+        </w:rPr>
+        <w:t>ی</w:t>
+      </w:r>
+      <w:r>
+        <w:rPr>
+          <w:rFonts w:ascii="Bahnschrift" w:hAnsi="Bahnschrift" w:cs="B Nazanin"/>
+          <w:sz w:val="28"/>
+          <w:szCs w:val="28"/>
+          <w:rtl/>
+          <w:lang w:bidi="fa-IR"/>
+        </w:rPr>
+        <w:t xml:space="preserve"> قدردان</w:t>
+      </w:r>
+      <w:r>
+        <w:rPr>
+          <w:rFonts w:ascii="Bahnschrift" w:hAnsi="Bahnschrift" w:cs="B Nazanin" w:hint="cs"/>
+          <w:sz w:val="28"/>
+          <w:szCs w:val="28"/>
+          <w:rtl/>
+          <w:lang w:bidi="fa-IR"/>
+        </w:rPr>
+        <w:t>ی</w:t>
+      </w:r>
+      <w:r>
+        <w:rPr>
+          <w:rFonts w:ascii="Bahnschrift" w:hAnsi="Bahnschrift" w:cs="B Nazanin"/>
+          <w:sz w:val="28"/>
+          <w:szCs w:val="28"/>
+          <w:rtl/>
+          <w:lang w:bidi="fa-IR"/>
+        </w:rPr>
+        <w:t xml:space="preserve"> م</w:t>
+      </w:r>
+      <w:r>
+        <w:rPr>
+          <w:rFonts w:ascii="Bahnschrift" w:hAnsi="Bahnschrift" w:cs="B Nazanin" w:hint="cs"/>
+          <w:sz w:val="28"/>
+          <w:szCs w:val="28"/>
+          <w:rtl/>
+          <w:lang w:bidi="fa-IR"/>
+        </w:rPr>
+        <w:t>ی</w:t>
+      </w:r>
+      <w:r>
+        <w:rPr>
+          <w:rFonts w:ascii="Bahnschrift" w:hAnsi="Bahnschrift" w:cs="B Nazanin"/>
+          <w:sz w:val="28"/>
+          <w:szCs w:val="28"/>
+          <w:rtl/>
+          <w:lang w:bidi="fa-IR"/>
+        </w:rPr>
+        <w:t xml:space="preserve"> شود. ا</w:t>
+      </w:r>
+      <w:r>
+        <w:rPr>
+          <w:rFonts w:ascii="Bahnschrift" w:hAnsi="Bahnschrift" w:cs="B Nazanin" w:hint="cs"/>
+          <w:sz w:val="28"/>
+          <w:szCs w:val="28"/>
+          <w:rtl/>
+          <w:lang w:bidi="fa-IR"/>
+        </w:rPr>
+        <w:t>ی</w:t>
+      </w:r>
+      <w:r>
+        <w:rPr>
+          <w:rFonts w:ascii="Bahnschrift" w:hAnsi="Bahnschrift" w:cs="B Nazanin" w:hint="eastAsia"/>
+          <w:sz w:val="28"/>
+          <w:szCs w:val="28"/>
+          <w:rtl/>
+          <w:lang w:bidi="fa-IR"/>
+        </w:rPr>
+        <w:t>ن</w:t>
+      </w:r>
+      <w:r>
+        <w:rPr>
+          <w:rFonts w:ascii="Bahnschrift" w:hAnsi="Bahnschrift" w:cs="B Nazanin"/>
+          <w:sz w:val="28"/>
+          <w:szCs w:val="28"/>
+          <w:rtl/>
+          <w:lang w:bidi="fa-IR"/>
+        </w:rPr>
+        <w:t xml:space="preserve"> به آنها </w:t>
+      </w:r>
+      <w:r>
+        <w:rPr>
+          <w:rFonts w:ascii="Bahnschrift" w:hAnsi="Bahnschrift" w:cs="B Nazanin" w:hint="cs"/>
+          <w:sz w:val="28"/>
+          <w:szCs w:val="28"/>
+          <w:rtl/>
+          <w:lang w:bidi="fa-IR"/>
+        </w:rPr>
+        <w:t>ی</w:t>
+      </w:r>
+      <w:r>
+        <w:rPr>
+          <w:rFonts w:ascii="Bahnschrift" w:hAnsi="Bahnschrift" w:cs="B Nazanin" w:hint="eastAsia"/>
+          <w:sz w:val="28"/>
+          <w:szCs w:val="28"/>
+          <w:rtl/>
+          <w:lang w:bidi="fa-IR"/>
+        </w:rPr>
+        <w:t>ک</w:t>
+      </w:r>
+      <w:r>
+        <w:rPr>
+          <w:rFonts w:ascii="Bahnschrift" w:hAnsi="Bahnschrift" w:cs="B Nazanin"/>
+          <w:sz w:val="28"/>
+          <w:szCs w:val="28"/>
+          <w:rtl/>
+          <w:lang w:bidi="fa-IR"/>
+        </w:rPr>
+        <w:t xml:space="preserve"> ا</w:t>
+      </w:r>
+      <w:r>
+        <w:rPr>
+          <w:rFonts w:ascii="Bahnschrift" w:hAnsi="Bahnschrift" w:cs="B Nazanin" w:hint="cs"/>
+          <w:sz w:val="28"/>
+          <w:szCs w:val="28"/>
+          <w:rtl/>
+          <w:lang w:bidi="fa-IR"/>
+        </w:rPr>
+        <w:t>ی</w:t>
+      </w:r>
+      <w:r>
+        <w:rPr>
+          <w:rFonts w:ascii="Bahnschrift" w:hAnsi="Bahnschrift" w:cs="B Nazanin" w:hint="eastAsia"/>
+          <w:sz w:val="28"/>
+          <w:szCs w:val="28"/>
+          <w:rtl/>
+          <w:lang w:bidi="fa-IR"/>
+        </w:rPr>
+        <w:t>ده</w:t>
+      </w:r>
+      <w:r>
+        <w:rPr>
+          <w:rFonts w:ascii="Bahnschrift" w:hAnsi="Bahnschrift" w:cs="B Nazanin"/>
+          <w:sz w:val="28"/>
+          <w:szCs w:val="28"/>
+          <w:rtl/>
+          <w:lang w:bidi="fa-IR"/>
+        </w:rPr>
+        <w:t xml:space="preserve"> از دقت ارز</w:t>
+      </w:r>
+      <w:r>
+        <w:rPr>
+          <w:rFonts w:ascii="Bahnschrift" w:hAnsi="Bahnschrift" w:cs="B Nazanin" w:hint="cs"/>
+          <w:sz w:val="28"/>
+          <w:szCs w:val="28"/>
+          <w:rtl/>
+          <w:lang w:bidi="fa-IR"/>
+        </w:rPr>
+        <w:t>ی</w:t>
+      </w:r>
+      <w:r>
+        <w:rPr>
+          <w:rFonts w:ascii="Bahnschrift" w:hAnsi="Bahnschrift" w:cs="B Nazanin" w:hint="eastAsia"/>
+          <w:sz w:val="28"/>
+          <w:szCs w:val="28"/>
+          <w:rtl/>
+          <w:lang w:bidi="fa-IR"/>
+        </w:rPr>
+        <w:t>اب</w:t>
+      </w:r>
+      <w:r>
+        <w:rPr>
+          <w:rFonts w:ascii="Bahnschrift" w:hAnsi="Bahnschrift" w:cs="B Nazanin" w:hint="cs"/>
+          <w:sz w:val="28"/>
+          <w:szCs w:val="28"/>
+          <w:rtl/>
+          <w:lang w:bidi="fa-IR"/>
+        </w:rPr>
+        <w:t>ی</w:t>
+      </w:r>
+      <w:r>
+        <w:rPr>
+          <w:rFonts w:ascii="Bahnschrift" w:hAnsi="Bahnschrift" w:cs="B Nazanin"/>
+          <w:sz w:val="28"/>
+          <w:szCs w:val="28"/>
+          <w:rtl/>
+          <w:lang w:bidi="fa-IR"/>
+        </w:rPr>
+        <w:t xml:space="preserve"> و همچن</w:t>
+      </w:r>
+      <w:r>
+        <w:rPr>
+          <w:rFonts w:ascii="Bahnschrift" w:hAnsi="Bahnschrift" w:cs="B Nazanin" w:hint="cs"/>
+          <w:sz w:val="28"/>
+          <w:szCs w:val="28"/>
+          <w:rtl/>
+          <w:lang w:bidi="fa-IR"/>
+        </w:rPr>
+        <w:t>ی</w:t>
+      </w:r>
+      <w:r>
+        <w:rPr>
+          <w:rFonts w:ascii="Bahnschrift" w:hAnsi="Bahnschrift" w:cs="B Nazanin" w:hint="eastAsia"/>
+          <w:sz w:val="28"/>
+          <w:szCs w:val="28"/>
+          <w:rtl/>
+          <w:lang w:bidi="fa-IR"/>
+        </w:rPr>
+        <w:t>ن</w:t>
+      </w:r>
+      <w:r>
+        <w:rPr>
+          <w:rFonts w:ascii="Bahnschrift" w:hAnsi="Bahnschrift" w:cs="B Nazanin"/>
+          <w:sz w:val="28"/>
+          <w:szCs w:val="28"/>
+          <w:rtl/>
+          <w:lang w:bidi="fa-IR"/>
+        </w:rPr>
+        <w:t xml:space="preserve"> </w:t>
+      </w:r>
+      <w:r>
+        <w:rPr>
+          <w:rFonts w:ascii="Bahnschrift" w:hAnsi="Bahnschrift" w:cs="B Nazanin" w:hint="cs"/>
+          <w:sz w:val="28"/>
+          <w:szCs w:val="28"/>
+          <w:rtl/>
+          <w:lang w:bidi="fa-IR"/>
+        </w:rPr>
+        <w:t>ی</w:t>
+      </w:r>
+      <w:r>
+        <w:rPr>
+          <w:rFonts w:ascii="Bahnschrift" w:hAnsi="Bahnschrift" w:cs="B Nazanin" w:hint="eastAsia"/>
+          <w:sz w:val="28"/>
+          <w:szCs w:val="28"/>
+          <w:rtl/>
+          <w:lang w:bidi="fa-IR"/>
+        </w:rPr>
+        <w:t>ک</w:t>
+      </w:r>
+      <w:r>
+        <w:rPr>
+          <w:rFonts w:ascii="Bahnschrift" w:hAnsi="Bahnschrift" w:cs="B Nazanin"/>
+          <w:sz w:val="28"/>
+          <w:szCs w:val="28"/>
+          <w:rtl/>
+          <w:lang w:bidi="fa-IR"/>
+        </w:rPr>
+        <w:t xml:space="preserve"> ا</w:t>
+      </w:r>
+      <w:r>
+        <w:rPr>
+          <w:rFonts w:ascii="Bahnschrift" w:hAnsi="Bahnschrift" w:cs="B Nazanin" w:hint="cs"/>
+          <w:sz w:val="28"/>
+          <w:szCs w:val="28"/>
+          <w:rtl/>
+          <w:lang w:bidi="fa-IR"/>
+        </w:rPr>
+        <w:t>ی</w:t>
+      </w:r>
+      <w:r>
+        <w:rPr>
+          <w:rFonts w:ascii="Bahnschrift" w:hAnsi="Bahnschrift" w:cs="B Nazanin" w:hint="eastAsia"/>
+          <w:sz w:val="28"/>
+          <w:szCs w:val="28"/>
+          <w:rtl/>
+          <w:lang w:bidi="fa-IR"/>
+        </w:rPr>
+        <w:t>ده</w:t>
+      </w:r>
+      <w:r>
+        <w:rPr>
+          <w:rFonts w:ascii="Bahnschrift" w:hAnsi="Bahnschrift" w:cs="B Nazanin"/>
+          <w:sz w:val="28"/>
+          <w:szCs w:val="28"/>
+          <w:rtl/>
+          <w:lang w:bidi="fa-IR"/>
+        </w:rPr>
+        <w:t xml:space="preserve"> که در آن مناطق گنجانده شده است.</w:t>
+      </w:r>
+      <w:bookmarkStart w:id="0" w:name="_GoBack"/>
+      <w:bookmarkEnd w:id="0"/>
     </w:p>
     <w:p>
       <w:pPr>
@@ -21597,6 +25433,119 @@
     </w:lvl>
   </w:abstractNum>
   <w:abstractNum w:abstractNumId="1" w15:restartNumberingAfterBreak="0">
+    <w:nsid w:val="394964D1"/>
+    <w:multiLevelType w:val="hybridMultilevel"/>
+    <w:tmpl w:val="CDFCCA3E"/>
+    <w:lvl w:ilvl="0" w:tplc="04090001">
+      <w:start w:val="1"/>
+      <w:numFmt w:val="bullet"/>
+      <w:lvlText w:val=""/>
+      <w:lvlJc w:val="left"/>
+      <w:pPr>
+        <w:ind w:left="720" w:hanging="360"/>
+      </w:pPr>
+      <w:rPr>
+        <w:rFonts w:ascii="Symbol" w:hAnsi="Symbol" w:hint="default"/>
+      </w:rPr>
+    </w:lvl>
+    <w:lvl w:ilvl="1" w:tplc="04090003" w:tentative="1">
+      <w:start w:val="1"/>
+      <w:numFmt w:val="bullet"/>
+      <w:lvlText w:val="o"/>
+      <w:lvlJc w:val="left"/>
+      <w:pPr>
+        <w:ind w:left="1440" w:hanging="360"/>
+      </w:pPr>
+      <w:rPr>
+        <w:rFonts w:ascii="Courier New" w:hAnsi="Courier New" w:cs="Courier New" w:hint="default"/>
+      </w:rPr>
+    </w:lvl>
+    <w:lvl w:ilvl="2" w:tplc="04090005" w:tentative="1">
+      <w:start w:val="1"/>
+      <w:numFmt w:val="bullet"/>
+      <w:lvlText w:val=""/>
+      <w:lvlJc w:val="left"/>
+      <w:pPr>
+        <w:ind w:left="2160" w:hanging="360"/>
+      </w:pPr>
+      <w:rPr>
+        <w:rFonts w:ascii="Wingdings" w:hAnsi="Wingdings" w:hint="default"/>
+      </w:rPr>
+    </w:lvl>
+    <w:lvl w:ilvl="3" w:tplc="04090001" w:tentative="1">
+      <w:start w:val="1"/>
+      <w:numFmt w:val="bullet"/>
+      <w:lvlText w:val=""/>
+      <w:lvlJc w:val="left"/>
+      <w:pPr>
+        <w:ind w:left="2880" w:hanging="360"/>
+      </w:pPr>
+      <w:rPr>
+        <w:rFonts w:ascii="Symbol" w:hAnsi="Symbol" w:hint="default"/>
+      </w:rPr>
+    </w:lvl>
+    <w:lvl w:ilvl="4" w:tplc="04090003" w:tentative="1">
+      <w:start w:val="1"/>
+      <w:numFmt w:val="bullet"/>
+      <w:lvlText w:val="o"/>
+      <w:lvlJc w:val="left"/>
+      <w:pPr>
+        <w:ind w:left="3600" w:hanging="360"/>
+      </w:pPr>
+      <w:rPr>
+        <w:rFonts w:ascii="Courier New" w:hAnsi="Courier New" w:cs="Courier New" w:hint="default"/>
+      </w:rPr>
+    </w:lvl>
+    <w:lvl w:ilvl="5" w:tplc="04090005" w:tentative="1">
+      <w:start w:val="1"/>
+      <w:numFmt w:val="bullet"/>
+      <w:lvlText w:val=""/>
+      <w:lvlJc w:val="left"/>
+      <w:pPr>
+        <w:ind w:left="4320" w:hanging="360"/>
+      </w:pPr>
+      <w:rPr>
+        <w:rFonts w:ascii="Wingdings" w:hAnsi="Wingdings" w:hint="default"/>
+      </w:rPr>
+    </w:lvl>
+    <w:lvl w:ilvl="6" w:tplc="04090001" w:tentative="1">
+      <w:start w:val="1"/>
+      <w:numFmt w:val="bullet"/>
+      <w:lvlText w:val=""/>
+      <w:lvlJc w:val="left"/>
+      <w:pPr>
+        <w:ind w:left="5040" w:hanging="360"/>
+      </w:pPr>
+      <w:rPr>
+        <w:rFonts w:ascii="Symbol" w:hAnsi="Symbol" w:hint="default"/>
+      </w:rPr>
+    </w:lvl>
+    <w:lvl w:ilvl="7" w:tplc="04090003" w:tentative="1">
+      <w:start w:val="1"/>
+      <w:numFmt w:val="bullet"/>
+      <w:lvlText w:val="o"/>
+      <w:lvlJc w:val="left"/>
+      <w:pPr>
+        <w:ind w:left="5760" w:hanging="360"/>
+      </w:pPr>
+      <w:rPr>
+        <w:rFonts w:ascii="Courier New" w:hAnsi="Courier New" w:cs="Courier New" w:hint="default"/>
+      </w:rPr>
+    </w:lvl>
+    <w:lvl w:ilvl="8" w:tplc="04090005" w:tentative="1">
+      <w:start w:val="1"/>
+      <w:numFmt w:val="bullet"/>
+      <w:lvlText w:val=""/>
+      <w:lvlJc w:val="left"/>
+      <w:pPr>
+        <w:ind w:left="6480" w:hanging="360"/>
+      </w:pPr>
+      <w:rPr>
+        <w:rFonts w:ascii="Wingdings" w:hAnsi="Wingdings" w:hint="default"/>
+      </w:rPr>
+    </w:lvl>
+  </w:abstractNum>
+  <w:abstractNum w:abstractNumId="2" w15:restartNumberingAfterBreak="0">
     <w:nsid w:val="73F84F83"/>
     <w:multiLevelType w:val="hybridMultilevel"/>
     <w:tmpl w:val="11C8A58A"/>
@@ -21713,6 +25662,9 @@
     <w:abstractNumId w:val="0"/>
   </w:num>
   <w:num w:numId="2">
+    <w:abstractNumId w:val="2"/>
+  </w:num>
+  <w:num w:numId="3">
     <w:abstractNumId w:val="1"/>
   </w:num>
 </w:numbering>

</xml_diff>